<commit_message>
update link ,image and word
on ( Combodia_Exceed_Worldwide\get-involved\work-for-us)
and
on (Combodia_Exceed_Worldwide)
</commit_message>
<xml_diff>
--- a/Combodia_Exceed_Worldwide/plan.docx
+++ b/Combodia_Exceed_Worldwide/plan.docx
@@ -5,19 +5,19 @@
     <w:tbl>
       <w:tblPr>
         <w:tblStyle w:val="MediumGrid1-Accent5"/>
-        <w:tblpPr w:leftFromText="180" w:rightFromText="180" w:horzAnchor="margin" w:tblpY="1118"/>
+        <w:tblpPr w:leftFromText="180" w:rightFromText="180" w:vertAnchor="page" w:horzAnchor="margin" w:tblpY="504"/>
         <w:tblW w:w="0" w:type="auto"/>
         <w:tblLook w:val="04A0" w:firstRow="1" w:lastRow="0" w:firstColumn="1" w:lastColumn="0" w:noHBand="0" w:noVBand="1"/>
       </w:tblPr>
       <w:tblGrid>
         <w:gridCol w:w="1638"/>
-        <w:gridCol w:w="1638"/>
-        <w:gridCol w:w="1939"/>
+        <w:gridCol w:w="1637"/>
+        <w:gridCol w:w="1938"/>
         <w:gridCol w:w="1518"/>
-        <w:gridCol w:w="2102"/>
-        <w:gridCol w:w="1803"/>
-        <w:gridCol w:w="1935"/>
-        <w:gridCol w:w="1953"/>
+        <w:gridCol w:w="2100"/>
+        <w:gridCol w:w="1801"/>
+        <w:gridCol w:w="1933"/>
+        <w:gridCol w:w="1950"/>
       </w:tblGrid>
       <w:tr>
         <w:trPr>
@@ -27,9 +27,103 @@
         <w:tc>
           <w:tcPr>
             <w:cnfStyle w:val="001000000000" w:firstRow="0" w:lastRow="0" w:firstColumn="1" w:lastColumn="0" w:oddVBand="0" w:evenVBand="0" w:oddHBand="0" w:evenHBand="0" w:firstRowFirstColumn="0" w:firstRowLastColumn="0" w:lastRowFirstColumn="0" w:lastRowLastColumn="0"/>
-            <w:tcW w:w="14526" w:type="dxa"/>
+            <w:tcW w:w="14515" w:type="dxa"/>
             <w:gridSpan w:val="8"/>
           </w:tcPr>
+          <w:p>
+            <w:pPr>
+              <w:jc w:val="center"/>
+              <w:rPr>
+                <w:rFonts w:asciiTheme="majorHAnsi" w:hAnsiTheme="majorHAnsi" w:cstheme="majorHAnsi"/>
+                <w:b w:val="0"/>
+                <w:bCs w:val="0"/>
+                <w:color w:val="F79646" w:themeColor="accent6"/>
+                <w:sz w:val="60"/>
+                <w:szCs w:val="60"/>
+                <w14:shadow w14:blurRad="50800" w14:dist="40005" w14:dir="5400000" w14:sx="100000" w14:sy="100000" w14:kx="0" w14:ky="0" w14:algn="tl">
+                  <w14:srgbClr w14:val="000000">
+                    <w14:alpha w14:val="67000"/>
+                    <w14:shade w14:val="5000"/>
+                    <w14:satMod w14:val="120000"/>
+                  </w14:srgbClr>
+                </w14:shadow>
+                <w14:textOutline w14:w="15773" w14:cap="flat" w14:cmpd="sng" w14:algn="ctr">
+                  <w14:gradFill>
+                    <w14:gsLst>
+                      <w14:gs w14:pos="70000">
+                        <w14:schemeClr w14:val="accent6">
+                          <w14:shade w14:val="50000"/>
+                          <w14:satMod w14:val="190000"/>
+                        </w14:schemeClr>
+                      </w14:gs>
+                      <w14:gs w14:pos="0">
+                        <w14:schemeClr w14:val="accent6">
+                          <w14:tint w14:val="77000"/>
+                          <w14:satMod w14:val="180000"/>
+                        </w14:schemeClr>
+                      </w14:gs>
+                    </w14:gsLst>
+                    <w14:lin w14:ang="5400000" w14:scaled="0"/>
+                  </w14:gradFill>
+                  <w14:prstDash w14:val="solid"/>
+                  <w14:round/>
+                </w14:textOutline>
+                <w14:textFill>
+                  <w14:solidFill>
+                    <w14:schemeClr w14:val="accent6">
+                      <w14:tint w14:val="15000"/>
+                      <w14:satMod w14:val="200000"/>
+                    </w14:schemeClr>
+                  </w14:solidFill>
+                </w14:textFill>
+              </w:rPr>
+            </w:pPr>
+            <w:r>
+              <w:rPr>
+                <w:rFonts w:asciiTheme="majorHAnsi" w:hAnsiTheme="majorHAnsi" w:cstheme="majorHAnsi"/>
+                <w:color w:val="F79646" w:themeColor="accent6"/>
+                <w:sz w:val="60"/>
+                <w:szCs w:val="60"/>
+                <w14:shadow w14:blurRad="50800" w14:dist="40005" w14:dir="5400000" w14:sx="100000" w14:sy="100000" w14:kx="0" w14:ky="0" w14:algn="tl">
+                  <w14:srgbClr w14:val="000000">
+                    <w14:alpha w14:val="67000"/>
+                    <w14:shade w14:val="5000"/>
+                    <w14:satMod w14:val="120000"/>
+                  </w14:srgbClr>
+                </w14:shadow>
+                <w14:textOutline w14:w="15773" w14:cap="flat" w14:cmpd="sng" w14:algn="ctr">
+                  <w14:gradFill>
+                    <w14:gsLst>
+                      <w14:gs w14:pos="70000">
+                        <w14:schemeClr w14:val="accent6">
+                          <w14:shade w14:val="50000"/>
+                          <w14:satMod w14:val="190000"/>
+                        </w14:schemeClr>
+                      </w14:gs>
+                      <w14:gs w14:pos="0">
+                        <w14:schemeClr w14:val="accent6">
+                          <w14:tint w14:val="77000"/>
+                          <w14:satMod w14:val="180000"/>
+                        </w14:schemeClr>
+                      </w14:gs>
+                    </w14:gsLst>
+                    <w14:lin w14:ang="5400000" w14:scaled="0"/>
+                  </w14:gradFill>
+                  <w14:prstDash w14:val="solid"/>
+                  <w14:round/>
+                </w14:textOutline>
+                <w14:textFill>
+                  <w14:solidFill>
+                    <w14:schemeClr w14:val="accent6">
+                      <w14:tint w14:val="15000"/>
+                      <w14:satMod w14:val="200000"/>
+                    </w14:schemeClr>
+                  </w14:solidFill>
+                </w14:textFill>
+              </w:rPr>
+              <w:t>Project Website Semester 1</w:t>
+            </w:r>
+          </w:p>
           <w:p>
             <w:pPr>
               <w:jc w:val="center"/>
@@ -87,7 +181,7 @@
         </w:tc>
         <w:tc>
           <w:tcPr>
-            <w:tcW w:w="1638" w:type="dxa"/>
+            <w:tcW w:w="1637" w:type="dxa"/>
             <w:vAlign w:val="center"/>
           </w:tcPr>
           <w:p>
@@ -116,7 +210,7 @@
         </w:tc>
         <w:tc>
           <w:tcPr>
-            <w:tcW w:w="1939" w:type="dxa"/>
+            <w:tcW w:w="1938" w:type="dxa"/>
             <w:vAlign w:val="center"/>
           </w:tcPr>
           <w:p>
@@ -174,7 +268,7 @@
         </w:tc>
         <w:tc>
           <w:tcPr>
-            <w:tcW w:w="2102" w:type="dxa"/>
+            <w:tcW w:w="2100" w:type="dxa"/>
             <w:vAlign w:val="center"/>
           </w:tcPr>
           <w:p>
@@ -197,13 +291,35 @@
                 <w:sz w:val="24"/>
                 <w:szCs w:val="24"/>
               </w:rPr>
-              <w:t>GET INVOLED</w:t>
-            </w:r>
-          </w:p>
-        </w:tc>
-        <w:tc>
-          <w:tcPr>
-            <w:tcW w:w="1803" w:type="dxa"/>
+              <w:t>GET INVOL</w:t>
+            </w:r>
+            <w:r>
+              <w:rPr>
+                <w:rFonts w:asciiTheme="majorHAnsi" w:hAnsiTheme="majorHAnsi" w:cstheme="majorHAnsi"/>
+                <w:b/>
+                <w:bCs/>
+                <w:color w:val="000000" w:themeColor="text1"/>
+                <w:sz w:val="24"/>
+                <w:szCs w:val="24"/>
+              </w:rPr>
+              <w:t>V</w:t>
+            </w:r>
+            <w:r>
+              <w:rPr>
+                <w:rFonts w:asciiTheme="majorHAnsi" w:hAnsiTheme="majorHAnsi" w:cstheme="majorHAnsi"/>
+                <w:b/>
+                <w:bCs/>
+                <w:color w:val="000000" w:themeColor="text1"/>
+                <w:sz w:val="24"/>
+                <w:szCs w:val="24"/>
+              </w:rPr>
+              <w:t>ED</w:t>
+            </w:r>
+          </w:p>
+        </w:tc>
+        <w:tc>
+          <w:tcPr>
+            <w:tcW w:w="1801" w:type="dxa"/>
             <w:vAlign w:val="center"/>
           </w:tcPr>
           <w:p>
@@ -232,7 +348,7 @@
         </w:tc>
         <w:tc>
           <w:tcPr>
-            <w:tcW w:w="1935" w:type="dxa"/>
+            <w:tcW w:w="1933" w:type="dxa"/>
             <w:vAlign w:val="center"/>
           </w:tcPr>
           <w:p>
@@ -261,7 +377,7 @@
         </w:tc>
         <w:tc>
           <w:tcPr>
-            <w:tcW w:w="1953" w:type="dxa"/>
+            <w:tcW w:w="1950" w:type="dxa"/>
             <w:vAlign w:val="center"/>
           </w:tcPr>
           <w:p>
@@ -293,7 +409,7 @@
         <w:tc>
           <w:tcPr>
             <w:cnfStyle w:val="001000000000" w:firstRow="0" w:lastRow="0" w:firstColumn="1" w:lastColumn="0" w:oddVBand="0" w:evenVBand="0" w:oddHBand="0" w:evenHBand="0" w:firstRowFirstColumn="0" w:firstRowLastColumn="0" w:lastRowFirstColumn="0" w:lastRowLastColumn="0"/>
-            <w:tcW w:w="6733" w:type="dxa"/>
+            <w:tcW w:w="6731" w:type="dxa"/>
             <w:gridSpan w:val="4"/>
             <w:shd w:val="clear" w:color="auto" w:fill="C2D69B" w:themeFill="accent3" w:themeFillTint="99"/>
             <w:vAlign w:val="center"/>
@@ -350,7 +466,7 @@
         </w:tc>
         <w:tc>
           <w:tcPr>
-            <w:tcW w:w="7793" w:type="dxa"/>
+            <w:tcW w:w="7784" w:type="dxa"/>
             <w:gridSpan w:val="4"/>
             <w:shd w:val="clear" w:color="auto" w:fill="FFFF00"/>
             <w:vAlign w:val="center"/>
@@ -425,7 +541,7 @@
         </w:tc>
         <w:tc>
           <w:tcPr>
-            <w:tcW w:w="1638" w:type="dxa"/>
+            <w:tcW w:w="1637" w:type="dxa"/>
             <w:shd w:val="clear" w:color="auto" w:fill="C2D69B" w:themeFill="accent3" w:themeFillTint="99"/>
             <w:vAlign w:val="center"/>
           </w:tcPr>
@@ -441,7 +557,7 @@
         </w:tc>
         <w:tc>
           <w:tcPr>
-            <w:tcW w:w="1939" w:type="dxa"/>
+            <w:tcW w:w="1938" w:type="dxa"/>
             <w:shd w:val="clear" w:color="auto" w:fill="C2D69B" w:themeFill="accent3" w:themeFillTint="99"/>
             <w:vAlign w:val="center"/>
           </w:tcPr>
@@ -473,7 +589,7 @@
         </w:tc>
         <w:tc>
           <w:tcPr>
-            <w:tcW w:w="2102" w:type="dxa"/>
+            <w:tcW w:w="2100" w:type="dxa"/>
             <w:shd w:val="clear" w:color="auto" w:fill="FFFF00"/>
             <w:vAlign w:val="center"/>
           </w:tcPr>
@@ -495,7 +611,7 @@
         </w:tc>
         <w:tc>
           <w:tcPr>
-            <w:tcW w:w="1803" w:type="dxa"/>
+            <w:tcW w:w="1801" w:type="dxa"/>
             <w:shd w:val="clear" w:color="auto" w:fill="FFFF00"/>
             <w:vAlign w:val="center"/>
           </w:tcPr>
@@ -517,7 +633,7 @@
         </w:tc>
         <w:tc>
           <w:tcPr>
-            <w:tcW w:w="1935" w:type="dxa"/>
+            <w:tcW w:w="1933" w:type="dxa"/>
             <w:shd w:val="clear" w:color="auto" w:fill="FFFF00"/>
             <w:vAlign w:val="center"/>
           </w:tcPr>
@@ -539,7 +655,7 @@
         </w:tc>
         <w:tc>
           <w:tcPr>
-            <w:tcW w:w="1953" w:type="dxa"/>
+            <w:tcW w:w="1950" w:type="dxa"/>
             <w:shd w:val="clear" w:color="auto" w:fill="FFFF00"/>
             <w:vAlign w:val="center"/>
           </w:tcPr>
@@ -581,7 +697,7 @@
         </w:tc>
         <w:tc>
           <w:tcPr>
-            <w:tcW w:w="1638" w:type="dxa"/>
+            <w:tcW w:w="1637" w:type="dxa"/>
             <w:shd w:val="clear" w:color="auto" w:fill="C2D69B" w:themeFill="accent3" w:themeFillTint="99"/>
             <w:vAlign w:val="center"/>
           </w:tcPr>
@@ -597,7 +713,7 @@
         </w:tc>
         <w:tc>
           <w:tcPr>
-            <w:tcW w:w="1939" w:type="dxa"/>
+            <w:tcW w:w="1938" w:type="dxa"/>
             <w:shd w:val="clear" w:color="auto" w:fill="C2D69B" w:themeFill="accent3" w:themeFillTint="99"/>
             <w:vAlign w:val="center"/>
           </w:tcPr>
@@ -629,7 +745,7 @@
         </w:tc>
         <w:tc>
           <w:tcPr>
-            <w:tcW w:w="2102" w:type="dxa"/>
+            <w:tcW w:w="2100" w:type="dxa"/>
             <w:shd w:val="clear" w:color="auto" w:fill="FFFF00"/>
             <w:vAlign w:val="center"/>
           </w:tcPr>
@@ -651,7 +767,7 @@
         </w:tc>
         <w:tc>
           <w:tcPr>
-            <w:tcW w:w="1803" w:type="dxa"/>
+            <w:tcW w:w="1801" w:type="dxa"/>
             <w:shd w:val="clear" w:color="auto" w:fill="FFFF00"/>
             <w:vAlign w:val="center"/>
           </w:tcPr>
@@ -673,7 +789,7 @@
         </w:tc>
         <w:tc>
           <w:tcPr>
-            <w:tcW w:w="1935" w:type="dxa"/>
+            <w:tcW w:w="1933" w:type="dxa"/>
             <w:shd w:val="clear" w:color="auto" w:fill="FFFF00"/>
             <w:vAlign w:val="center"/>
           </w:tcPr>
@@ -695,7 +811,7 @@
         </w:tc>
         <w:tc>
           <w:tcPr>
-            <w:tcW w:w="1953" w:type="dxa"/>
+            <w:tcW w:w="1950" w:type="dxa"/>
             <w:shd w:val="clear" w:color="auto" w:fill="FFFF00"/>
             <w:vAlign w:val="center"/>
           </w:tcPr>
@@ -740,7 +856,7 @@
         </w:tc>
         <w:tc>
           <w:tcPr>
-            <w:tcW w:w="1638" w:type="dxa"/>
+            <w:tcW w:w="1637" w:type="dxa"/>
             <w:shd w:val="clear" w:color="auto" w:fill="C2D69B" w:themeFill="accent3" w:themeFillTint="99"/>
             <w:vAlign w:val="center"/>
           </w:tcPr>
@@ -756,7 +872,7 @@
         </w:tc>
         <w:tc>
           <w:tcPr>
-            <w:tcW w:w="1939" w:type="dxa"/>
+            <w:tcW w:w="1938" w:type="dxa"/>
             <w:shd w:val="clear" w:color="auto" w:fill="C2D69B" w:themeFill="accent3" w:themeFillTint="99"/>
             <w:vAlign w:val="center"/>
           </w:tcPr>
@@ -788,7 +904,7 @@
         </w:tc>
         <w:tc>
           <w:tcPr>
-            <w:tcW w:w="2102" w:type="dxa"/>
+            <w:tcW w:w="2100" w:type="dxa"/>
             <w:shd w:val="clear" w:color="auto" w:fill="FFFF00"/>
             <w:vAlign w:val="center"/>
           </w:tcPr>
@@ -810,39 +926,39 @@
         </w:tc>
         <w:tc>
           <w:tcPr>
-            <w:tcW w:w="1803" w:type="dxa"/>
-            <w:shd w:val="clear" w:color="auto" w:fill="FFFF00"/>
-            <w:vAlign w:val="center"/>
-          </w:tcPr>
-          <w:p>
-            <w:pPr>
-              <w:jc w:val="center"/>
-              <w:cnfStyle w:val="000000100000" w:firstRow="0" w:lastRow="0" w:firstColumn="0" w:lastColumn="0" w:oddVBand="0" w:evenVBand="0" w:oddHBand="1" w:evenHBand="0" w:firstRowFirstColumn="0" w:firstRowLastColumn="0" w:lastRowFirstColumn="0" w:lastRowLastColumn="0"/>
-              <w:rPr>
-                <w:color w:val="000000" w:themeColor="text1"/>
-              </w:rPr>
-            </w:pPr>
-          </w:p>
-        </w:tc>
-        <w:tc>
-          <w:tcPr>
-            <w:tcW w:w="1935" w:type="dxa"/>
-            <w:shd w:val="clear" w:color="auto" w:fill="FFFF00"/>
-            <w:vAlign w:val="center"/>
-          </w:tcPr>
-          <w:p>
-            <w:pPr>
-              <w:jc w:val="center"/>
-              <w:cnfStyle w:val="000000100000" w:firstRow="0" w:lastRow="0" w:firstColumn="0" w:lastColumn="0" w:oddVBand="0" w:evenVBand="0" w:oddHBand="1" w:evenHBand="0" w:firstRowFirstColumn="0" w:firstRowLastColumn="0" w:lastRowFirstColumn="0" w:lastRowLastColumn="0"/>
-              <w:rPr>
-                <w:color w:val="000000" w:themeColor="text1"/>
-              </w:rPr>
-            </w:pPr>
-          </w:p>
-        </w:tc>
-        <w:tc>
-          <w:tcPr>
-            <w:tcW w:w="1953" w:type="dxa"/>
+            <w:tcW w:w="1801" w:type="dxa"/>
+            <w:shd w:val="clear" w:color="auto" w:fill="FFFF00"/>
+            <w:vAlign w:val="center"/>
+          </w:tcPr>
+          <w:p>
+            <w:pPr>
+              <w:jc w:val="center"/>
+              <w:cnfStyle w:val="000000100000" w:firstRow="0" w:lastRow="0" w:firstColumn="0" w:lastColumn="0" w:oddVBand="0" w:evenVBand="0" w:oddHBand="1" w:evenHBand="0" w:firstRowFirstColumn="0" w:firstRowLastColumn="0" w:lastRowFirstColumn="0" w:lastRowLastColumn="0"/>
+              <w:rPr>
+                <w:color w:val="000000" w:themeColor="text1"/>
+              </w:rPr>
+            </w:pPr>
+          </w:p>
+        </w:tc>
+        <w:tc>
+          <w:tcPr>
+            <w:tcW w:w="1933" w:type="dxa"/>
+            <w:shd w:val="clear" w:color="auto" w:fill="FFFF00"/>
+            <w:vAlign w:val="center"/>
+          </w:tcPr>
+          <w:p>
+            <w:pPr>
+              <w:jc w:val="center"/>
+              <w:cnfStyle w:val="000000100000" w:firstRow="0" w:lastRow="0" w:firstColumn="0" w:lastColumn="0" w:oddVBand="0" w:evenVBand="0" w:oddHBand="1" w:evenHBand="0" w:firstRowFirstColumn="0" w:firstRowLastColumn="0" w:lastRowFirstColumn="0" w:lastRowLastColumn="0"/>
+              <w:rPr>
+                <w:color w:val="000000" w:themeColor="text1"/>
+              </w:rPr>
+            </w:pPr>
+          </w:p>
+        </w:tc>
+        <w:tc>
+          <w:tcPr>
+            <w:tcW w:w="1950" w:type="dxa"/>
             <w:shd w:val="clear" w:color="auto" w:fill="FFFF00"/>
             <w:vAlign w:val="center"/>
           </w:tcPr>
@@ -884,7 +1000,7 @@
         </w:tc>
         <w:tc>
           <w:tcPr>
-            <w:tcW w:w="1638" w:type="dxa"/>
+            <w:tcW w:w="1637" w:type="dxa"/>
             <w:shd w:val="clear" w:color="auto" w:fill="C2D69B" w:themeFill="accent3" w:themeFillTint="99"/>
             <w:vAlign w:val="center"/>
           </w:tcPr>
@@ -903,7 +1019,7 @@
         </w:tc>
         <w:tc>
           <w:tcPr>
-            <w:tcW w:w="1939" w:type="dxa"/>
+            <w:tcW w:w="1938" w:type="dxa"/>
             <w:shd w:val="clear" w:color="auto" w:fill="C2D69B" w:themeFill="accent3" w:themeFillTint="99"/>
             <w:vAlign w:val="center"/>
           </w:tcPr>
@@ -932,7 +1048,7 @@
         </w:tc>
         <w:tc>
           <w:tcPr>
-            <w:tcW w:w="2102" w:type="dxa"/>
+            <w:tcW w:w="2100" w:type="dxa"/>
             <w:shd w:val="clear" w:color="auto" w:fill="FFFF00"/>
             <w:vAlign w:val="center"/>
           </w:tcPr>
@@ -954,39 +1070,39 @@
         </w:tc>
         <w:tc>
           <w:tcPr>
-            <w:tcW w:w="1803" w:type="dxa"/>
-            <w:shd w:val="clear" w:color="auto" w:fill="FFFF00"/>
-            <w:vAlign w:val="center"/>
-          </w:tcPr>
-          <w:p>
-            <w:pPr>
-              <w:jc w:val="center"/>
-              <w:cnfStyle w:val="000000000000" w:firstRow="0" w:lastRow="0" w:firstColumn="0" w:lastColumn="0" w:oddVBand="0" w:evenVBand="0" w:oddHBand="0" w:evenHBand="0" w:firstRowFirstColumn="0" w:firstRowLastColumn="0" w:lastRowFirstColumn="0" w:lastRowLastColumn="0"/>
-              <w:rPr>
-                <w:color w:val="000000" w:themeColor="text1"/>
-              </w:rPr>
-            </w:pPr>
-          </w:p>
-        </w:tc>
-        <w:tc>
-          <w:tcPr>
-            <w:tcW w:w="1935" w:type="dxa"/>
-            <w:shd w:val="clear" w:color="auto" w:fill="FFFF00"/>
-            <w:vAlign w:val="center"/>
-          </w:tcPr>
-          <w:p>
-            <w:pPr>
-              <w:jc w:val="center"/>
-              <w:cnfStyle w:val="000000000000" w:firstRow="0" w:lastRow="0" w:firstColumn="0" w:lastColumn="0" w:oddVBand="0" w:evenVBand="0" w:oddHBand="0" w:evenHBand="0" w:firstRowFirstColumn="0" w:firstRowLastColumn="0" w:lastRowFirstColumn="0" w:lastRowLastColumn="0"/>
-              <w:rPr>
-                <w:color w:val="000000" w:themeColor="text1"/>
-              </w:rPr>
-            </w:pPr>
-          </w:p>
-        </w:tc>
-        <w:tc>
-          <w:tcPr>
-            <w:tcW w:w="1953" w:type="dxa"/>
+            <w:tcW w:w="1801" w:type="dxa"/>
+            <w:shd w:val="clear" w:color="auto" w:fill="FFFF00"/>
+            <w:vAlign w:val="center"/>
+          </w:tcPr>
+          <w:p>
+            <w:pPr>
+              <w:jc w:val="center"/>
+              <w:cnfStyle w:val="000000000000" w:firstRow="0" w:lastRow="0" w:firstColumn="0" w:lastColumn="0" w:oddVBand="0" w:evenVBand="0" w:oddHBand="0" w:evenHBand="0" w:firstRowFirstColumn="0" w:firstRowLastColumn="0" w:lastRowFirstColumn="0" w:lastRowLastColumn="0"/>
+              <w:rPr>
+                <w:color w:val="000000" w:themeColor="text1"/>
+              </w:rPr>
+            </w:pPr>
+          </w:p>
+        </w:tc>
+        <w:tc>
+          <w:tcPr>
+            <w:tcW w:w="1933" w:type="dxa"/>
+            <w:shd w:val="clear" w:color="auto" w:fill="FFFF00"/>
+            <w:vAlign w:val="center"/>
+          </w:tcPr>
+          <w:p>
+            <w:pPr>
+              <w:jc w:val="center"/>
+              <w:cnfStyle w:val="000000000000" w:firstRow="0" w:lastRow="0" w:firstColumn="0" w:lastColumn="0" w:oddVBand="0" w:evenVBand="0" w:oddHBand="0" w:evenHBand="0" w:firstRowFirstColumn="0" w:firstRowLastColumn="0" w:lastRowFirstColumn="0" w:lastRowLastColumn="0"/>
+              <w:rPr>
+                <w:color w:val="000000" w:themeColor="text1"/>
+              </w:rPr>
+            </w:pPr>
+          </w:p>
+        </w:tc>
+        <w:tc>
+          <w:tcPr>
+            <w:tcW w:w="1950" w:type="dxa"/>
             <w:shd w:val="clear" w:color="auto" w:fill="FFFF00"/>
             <w:vAlign w:val="center"/>
           </w:tcPr>
@@ -1031,7 +1147,7 @@
         </w:tc>
         <w:tc>
           <w:tcPr>
-            <w:tcW w:w="1638" w:type="dxa"/>
+            <w:tcW w:w="1637" w:type="dxa"/>
             <w:shd w:val="clear" w:color="auto" w:fill="C2D69B" w:themeFill="accent3" w:themeFillTint="99"/>
             <w:vAlign w:val="center"/>
           </w:tcPr>
@@ -1047,7 +1163,7 @@
         </w:tc>
         <w:tc>
           <w:tcPr>
-            <w:tcW w:w="1939" w:type="dxa"/>
+            <w:tcW w:w="1938" w:type="dxa"/>
             <w:shd w:val="clear" w:color="auto" w:fill="C2D69B" w:themeFill="accent3" w:themeFillTint="99"/>
             <w:vAlign w:val="center"/>
           </w:tcPr>
@@ -1073,7 +1189,7 @@
         </w:tc>
         <w:tc>
           <w:tcPr>
-            <w:tcW w:w="2102" w:type="dxa"/>
+            <w:tcW w:w="2100" w:type="dxa"/>
             <w:shd w:val="clear" w:color="auto" w:fill="FFFF00"/>
             <w:vAlign w:val="center"/>
           </w:tcPr>
@@ -1095,39 +1211,39 @@
         </w:tc>
         <w:tc>
           <w:tcPr>
-            <w:tcW w:w="1803" w:type="dxa"/>
-            <w:shd w:val="clear" w:color="auto" w:fill="FFFF00"/>
-            <w:vAlign w:val="center"/>
-          </w:tcPr>
-          <w:p>
-            <w:pPr>
-              <w:jc w:val="center"/>
-              <w:cnfStyle w:val="000000100000" w:firstRow="0" w:lastRow="0" w:firstColumn="0" w:lastColumn="0" w:oddVBand="0" w:evenVBand="0" w:oddHBand="1" w:evenHBand="0" w:firstRowFirstColumn="0" w:firstRowLastColumn="0" w:lastRowFirstColumn="0" w:lastRowLastColumn="0"/>
-              <w:rPr>
-                <w:color w:val="000000" w:themeColor="text1"/>
-              </w:rPr>
-            </w:pPr>
-          </w:p>
-        </w:tc>
-        <w:tc>
-          <w:tcPr>
-            <w:tcW w:w="1935" w:type="dxa"/>
-            <w:shd w:val="clear" w:color="auto" w:fill="FFFF00"/>
-            <w:vAlign w:val="center"/>
-          </w:tcPr>
-          <w:p>
-            <w:pPr>
-              <w:jc w:val="center"/>
-              <w:cnfStyle w:val="000000100000" w:firstRow="0" w:lastRow="0" w:firstColumn="0" w:lastColumn="0" w:oddVBand="0" w:evenVBand="0" w:oddHBand="1" w:evenHBand="0" w:firstRowFirstColumn="0" w:firstRowLastColumn="0" w:lastRowFirstColumn="0" w:lastRowLastColumn="0"/>
-              <w:rPr>
-                <w:color w:val="000000" w:themeColor="text1"/>
-              </w:rPr>
-            </w:pPr>
-          </w:p>
-        </w:tc>
-        <w:tc>
-          <w:tcPr>
-            <w:tcW w:w="1953" w:type="dxa"/>
+            <w:tcW w:w="1801" w:type="dxa"/>
+            <w:shd w:val="clear" w:color="auto" w:fill="FFFF00"/>
+            <w:vAlign w:val="center"/>
+          </w:tcPr>
+          <w:p>
+            <w:pPr>
+              <w:jc w:val="center"/>
+              <w:cnfStyle w:val="000000100000" w:firstRow="0" w:lastRow="0" w:firstColumn="0" w:lastColumn="0" w:oddVBand="0" w:evenVBand="0" w:oddHBand="1" w:evenHBand="0" w:firstRowFirstColumn="0" w:firstRowLastColumn="0" w:lastRowFirstColumn="0" w:lastRowLastColumn="0"/>
+              <w:rPr>
+                <w:color w:val="000000" w:themeColor="text1"/>
+              </w:rPr>
+            </w:pPr>
+          </w:p>
+        </w:tc>
+        <w:tc>
+          <w:tcPr>
+            <w:tcW w:w="1933" w:type="dxa"/>
+            <w:shd w:val="clear" w:color="auto" w:fill="FFFF00"/>
+            <w:vAlign w:val="center"/>
+          </w:tcPr>
+          <w:p>
+            <w:pPr>
+              <w:jc w:val="center"/>
+              <w:cnfStyle w:val="000000100000" w:firstRow="0" w:lastRow="0" w:firstColumn="0" w:lastColumn="0" w:oddVBand="0" w:evenVBand="0" w:oddHBand="1" w:evenHBand="0" w:firstRowFirstColumn="0" w:firstRowLastColumn="0" w:lastRowFirstColumn="0" w:lastRowLastColumn="0"/>
+              <w:rPr>
+                <w:color w:val="000000" w:themeColor="text1"/>
+              </w:rPr>
+            </w:pPr>
+          </w:p>
+        </w:tc>
+        <w:tc>
+          <w:tcPr>
+            <w:tcW w:w="1950" w:type="dxa"/>
             <w:shd w:val="clear" w:color="auto" w:fill="FFFF00"/>
             <w:vAlign w:val="center"/>
           </w:tcPr>
@@ -1169,7 +1285,7 @@
         </w:tc>
         <w:tc>
           <w:tcPr>
-            <w:tcW w:w="1638" w:type="dxa"/>
+            <w:tcW w:w="1637" w:type="dxa"/>
             <w:shd w:val="clear" w:color="auto" w:fill="C2D69B" w:themeFill="accent3" w:themeFillTint="99"/>
             <w:vAlign w:val="center"/>
           </w:tcPr>
@@ -1185,7 +1301,7 @@
         </w:tc>
         <w:tc>
           <w:tcPr>
-            <w:tcW w:w="1939" w:type="dxa"/>
+            <w:tcW w:w="1938" w:type="dxa"/>
             <w:shd w:val="clear" w:color="auto" w:fill="C2D69B" w:themeFill="accent3" w:themeFillTint="99"/>
             <w:vAlign w:val="center"/>
           </w:tcPr>
@@ -1211,7 +1327,7 @@
         </w:tc>
         <w:tc>
           <w:tcPr>
-            <w:tcW w:w="2102" w:type="dxa"/>
+            <w:tcW w:w="2100" w:type="dxa"/>
             <w:shd w:val="clear" w:color="auto" w:fill="FFFF00"/>
             <w:vAlign w:val="center"/>
           </w:tcPr>
@@ -1233,39 +1349,39 @@
         </w:tc>
         <w:tc>
           <w:tcPr>
-            <w:tcW w:w="1803" w:type="dxa"/>
-            <w:shd w:val="clear" w:color="auto" w:fill="FFFF00"/>
-            <w:vAlign w:val="center"/>
-          </w:tcPr>
-          <w:p>
-            <w:pPr>
-              <w:jc w:val="center"/>
-              <w:cnfStyle w:val="000000000000" w:firstRow="0" w:lastRow="0" w:firstColumn="0" w:lastColumn="0" w:oddVBand="0" w:evenVBand="0" w:oddHBand="0" w:evenHBand="0" w:firstRowFirstColumn="0" w:firstRowLastColumn="0" w:lastRowFirstColumn="0" w:lastRowLastColumn="0"/>
-              <w:rPr>
-                <w:color w:val="000000" w:themeColor="text1"/>
-              </w:rPr>
-            </w:pPr>
-          </w:p>
-        </w:tc>
-        <w:tc>
-          <w:tcPr>
-            <w:tcW w:w="1935" w:type="dxa"/>
-            <w:shd w:val="clear" w:color="auto" w:fill="FFFF00"/>
-            <w:vAlign w:val="center"/>
-          </w:tcPr>
-          <w:p>
-            <w:pPr>
-              <w:jc w:val="center"/>
-              <w:cnfStyle w:val="000000000000" w:firstRow="0" w:lastRow="0" w:firstColumn="0" w:lastColumn="0" w:oddVBand="0" w:evenVBand="0" w:oddHBand="0" w:evenHBand="0" w:firstRowFirstColumn="0" w:firstRowLastColumn="0" w:lastRowFirstColumn="0" w:lastRowLastColumn="0"/>
-              <w:rPr>
-                <w:color w:val="000000" w:themeColor="text1"/>
-              </w:rPr>
-            </w:pPr>
-          </w:p>
-        </w:tc>
-        <w:tc>
-          <w:tcPr>
-            <w:tcW w:w="1953" w:type="dxa"/>
+            <w:tcW w:w="1801" w:type="dxa"/>
+            <w:shd w:val="clear" w:color="auto" w:fill="FFFF00"/>
+            <w:vAlign w:val="center"/>
+          </w:tcPr>
+          <w:p>
+            <w:pPr>
+              <w:jc w:val="center"/>
+              <w:cnfStyle w:val="000000000000" w:firstRow="0" w:lastRow="0" w:firstColumn="0" w:lastColumn="0" w:oddVBand="0" w:evenVBand="0" w:oddHBand="0" w:evenHBand="0" w:firstRowFirstColumn="0" w:firstRowLastColumn="0" w:lastRowFirstColumn="0" w:lastRowLastColumn="0"/>
+              <w:rPr>
+                <w:color w:val="000000" w:themeColor="text1"/>
+              </w:rPr>
+            </w:pPr>
+          </w:p>
+        </w:tc>
+        <w:tc>
+          <w:tcPr>
+            <w:tcW w:w="1933" w:type="dxa"/>
+            <w:shd w:val="clear" w:color="auto" w:fill="FFFF00"/>
+            <w:vAlign w:val="center"/>
+          </w:tcPr>
+          <w:p>
+            <w:pPr>
+              <w:jc w:val="center"/>
+              <w:cnfStyle w:val="000000000000" w:firstRow="0" w:lastRow="0" w:firstColumn="0" w:lastColumn="0" w:oddVBand="0" w:evenVBand="0" w:oddHBand="0" w:evenHBand="0" w:firstRowFirstColumn="0" w:firstRowLastColumn="0" w:lastRowFirstColumn="0" w:lastRowLastColumn="0"/>
+              <w:rPr>
+                <w:color w:val="000000" w:themeColor="text1"/>
+              </w:rPr>
+            </w:pPr>
+          </w:p>
+        </w:tc>
+        <w:tc>
+          <w:tcPr>
+            <w:tcW w:w="1950" w:type="dxa"/>
             <w:shd w:val="clear" w:color="auto" w:fill="FFFF00"/>
             <w:vAlign w:val="center"/>
           </w:tcPr>
@@ -1310,20 +1426,20 @@
         </w:tc>
         <w:tc>
           <w:tcPr>
-            <w:tcW w:w="1638" w:type="dxa"/>
-            <w:shd w:val="clear" w:color="auto" w:fill="C2D69B" w:themeFill="accent3" w:themeFillTint="99"/>
-            <w:vAlign w:val="center"/>
-          </w:tcPr>
-          <w:p>
-            <w:pPr>
-              <w:jc w:val="center"/>
-              <w:cnfStyle w:val="000000100000" w:firstRow="0" w:lastRow="0" w:firstColumn="0" w:lastColumn="0" w:oddVBand="0" w:evenVBand="0" w:oddHBand="1" w:evenHBand="0" w:firstRowFirstColumn="0" w:firstRowLastColumn="0" w:lastRowFirstColumn="0" w:lastRowLastColumn="0"/>
-            </w:pPr>
-          </w:p>
-        </w:tc>
-        <w:tc>
-          <w:tcPr>
-            <w:tcW w:w="1939" w:type="dxa"/>
+            <w:tcW w:w="1637" w:type="dxa"/>
+            <w:shd w:val="clear" w:color="auto" w:fill="C2D69B" w:themeFill="accent3" w:themeFillTint="99"/>
+            <w:vAlign w:val="center"/>
+          </w:tcPr>
+          <w:p>
+            <w:pPr>
+              <w:jc w:val="center"/>
+              <w:cnfStyle w:val="000000100000" w:firstRow="0" w:lastRow="0" w:firstColumn="0" w:lastColumn="0" w:oddVBand="0" w:evenVBand="0" w:oddHBand="1" w:evenHBand="0" w:firstRowFirstColumn="0" w:firstRowLastColumn="0" w:lastRowFirstColumn="0" w:lastRowLastColumn="0"/>
+            </w:pPr>
+          </w:p>
+        </w:tc>
+        <w:tc>
+          <w:tcPr>
+            <w:tcW w:w="1938" w:type="dxa"/>
             <w:shd w:val="clear" w:color="auto" w:fill="C2D69B" w:themeFill="accent3" w:themeFillTint="99"/>
             <w:vAlign w:val="center"/>
           </w:tcPr>
@@ -1349,46 +1465,46 @@
         </w:tc>
         <w:tc>
           <w:tcPr>
-            <w:tcW w:w="2102" w:type="dxa"/>
-            <w:shd w:val="clear" w:color="auto" w:fill="FFFF00"/>
-            <w:vAlign w:val="center"/>
-          </w:tcPr>
-          <w:p>
-            <w:pPr>
-              <w:jc w:val="center"/>
-              <w:cnfStyle w:val="000000100000" w:firstRow="0" w:lastRow="0" w:firstColumn="0" w:lastColumn="0" w:oddVBand="0" w:evenVBand="0" w:oddHBand="1" w:evenHBand="0" w:firstRowFirstColumn="0" w:firstRowLastColumn="0" w:lastRowFirstColumn="0" w:lastRowLastColumn="0"/>
-            </w:pPr>
-          </w:p>
-        </w:tc>
-        <w:tc>
-          <w:tcPr>
-            <w:tcW w:w="1803" w:type="dxa"/>
-            <w:shd w:val="clear" w:color="auto" w:fill="FFFF00"/>
-            <w:vAlign w:val="center"/>
-          </w:tcPr>
-          <w:p>
-            <w:pPr>
-              <w:jc w:val="center"/>
-              <w:cnfStyle w:val="000000100000" w:firstRow="0" w:lastRow="0" w:firstColumn="0" w:lastColumn="0" w:oddVBand="0" w:evenVBand="0" w:oddHBand="1" w:evenHBand="0" w:firstRowFirstColumn="0" w:firstRowLastColumn="0" w:lastRowFirstColumn="0" w:lastRowLastColumn="0"/>
-            </w:pPr>
-          </w:p>
-        </w:tc>
-        <w:tc>
-          <w:tcPr>
-            <w:tcW w:w="1935" w:type="dxa"/>
-            <w:shd w:val="clear" w:color="auto" w:fill="FFFF00"/>
-            <w:vAlign w:val="center"/>
-          </w:tcPr>
-          <w:p>
-            <w:pPr>
-              <w:jc w:val="center"/>
-              <w:cnfStyle w:val="000000100000" w:firstRow="0" w:lastRow="0" w:firstColumn="0" w:lastColumn="0" w:oddVBand="0" w:evenVBand="0" w:oddHBand="1" w:evenHBand="0" w:firstRowFirstColumn="0" w:firstRowLastColumn="0" w:lastRowFirstColumn="0" w:lastRowLastColumn="0"/>
-            </w:pPr>
-          </w:p>
-        </w:tc>
-        <w:tc>
-          <w:tcPr>
-            <w:tcW w:w="1953" w:type="dxa"/>
+            <w:tcW w:w="2100" w:type="dxa"/>
+            <w:shd w:val="clear" w:color="auto" w:fill="FFFF00"/>
+            <w:vAlign w:val="center"/>
+          </w:tcPr>
+          <w:p>
+            <w:pPr>
+              <w:jc w:val="center"/>
+              <w:cnfStyle w:val="000000100000" w:firstRow="0" w:lastRow="0" w:firstColumn="0" w:lastColumn="0" w:oddVBand="0" w:evenVBand="0" w:oddHBand="1" w:evenHBand="0" w:firstRowFirstColumn="0" w:firstRowLastColumn="0" w:lastRowFirstColumn="0" w:lastRowLastColumn="0"/>
+            </w:pPr>
+          </w:p>
+        </w:tc>
+        <w:tc>
+          <w:tcPr>
+            <w:tcW w:w="1801" w:type="dxa"/>
+            <w:shd w:val="clear" w:color="auto" w:fill="FFFF00"/>
+            <w:vAlign w:val="center"/>
+          </w:tcPr>
+          <w:p>
+            <w:pPr>
+              <w:jc w:val="center"/>
+              <w:cnfStyle w:val="000000100000" w:firstRow="0" w:lastRow="0" w:firstColumn="0" w:lastColumn="0" w:oddVBand="0" w:evenVBand="0" w:oddHBand="1" w:evenHBand="0" w:firstRowFirstColumn="0" w:firstRowLastColumn="0" w:lastRowFirstColumn="0" w:lastRowLastColumn="0"/>
+            </w:pPr>
+          </w:p>
+        </w:tc>
+        <w:tc>
+          <w:tcPr>
+            <w:tcW w:w="1933" w:type="dxa"/>
+            <w:shd w:val="clear" w:color="auto" w:fill="FFFF00"/>
+            <w:vAlign w:val="center"/>
+          </w:tcPr>
+          <w:p>
+            <w:pPr>
+              <w:jc w:val="center"/>
+              <w:cnfStyle w:val="000000100000" w:firstRow="0" w:lastRow="0" w:firstColumn="0" w:lastColumn="0" w:oddVBand="0" w:evenVBand="0" w:oddHBand="1" w:evenHBand="0" w:firstRowFirstColumn="0" w:firstRowLastColumn="0" w:lastRowFirstColumn="0" w:lastRowLastColumn="0"/>
+            </w:pPr>
+          </w:p>
+        </w:tc>
+        <w:tc>
+          <w:tcPr>
+            <w:tcW w:w="1950" w:type="dxa"/>
             <w:shd w:val="clear" w:color="auto" w:fill="FFFF00"/>
             <w:vAlign w:val="center"/>
           </w:tcPr>
@@ -1414,18 +1530,18 @@
         </w:tc>
         <w:tc>
           <w:tcPr>
-            <w:tcW w:w="1638" w:type="dxa"/>
-          </w:tcPr>
-          <w:p>
-            <w:pPr>
-              <w:jc w:val="center"/>
-              <w:cnfStyle w:val="000000000000" w:firstRow="0" w:lastRow="0" w:firstColumn="0" w:lastColumn="0" w:oddVBand="0" w:evenVBand="0" w:oddHBand="0" w:evenHBand="0" w:firstRowFirstColumn="0" w:firstRowLastColumn="0" w:lastRowFirstColumn="0" w:lastRowLastColumn="0"/>
-            </w:pPr>
-          </w:p>
-        </w:tc>
-        <w:tc>
-          <w:tcPr>
-            <w:tcW w:w="1939" w:type="dxa"/>
+            <w:tcW w:w="1637" w:type="dxa"/>
+          </w:tcPr>
+          <w:p>
+            <w:pPr>
+              <w:jc w:val="center"/>
+              <w:cnfStyle w:val="000000000000" w:firstRow="0" w:lastRow="0" w:firstColumn="0" w:lastColumn="0" w:oddVBand="0" w:evenVBand="0" w:oddHBand="0" w:evenHBand="0" w:firstRowFirstColumn="0" w:firstRowLastColumn="0" w:lastRowFirstColumn="0" w:lastRowLastColumn="0"/>
+            </w:pPr>
+          </w:p>
+        </w:tc>
+        <w:tc>
+          <w:tcPr>
+            <w:tcW w:w="1938" w:type="dxa"/>
           </w:tcPr>
           <w:p>
             <w:pPr>
@@ -1447,40 +1563,40 @@
         </w:tc>
         <w:tc>
           <w:tcPr>
-            <w:tcW w:w="2102" w:type="dxa"/>
-          </w:tcPr>
-          <w:p>
-            <w:pPr>
-              <w:jc w:val="center"/>
-              <w:cnfStyle w:val="000000000000" w:firstRow="0" w:lastRow="0" w:firstColumn="0" w:lastColumn="0" w:oddVBand="0" w:evenVBand="0" w:oddHBand="0" w:evenHBand="0" w:firstRowFirstColumn="0" w:firstRowLastColumn="0" w:lastRowFirstColumn="0" w:lastRowLastColumn="0"/>
-            </w:pPr>
-          </w:p>
-        </w:tc>
-        <w:tc>
-          <w:tcPr>
-            <w:tcW w:w="1803" w:type="dxa"/>
-          </w:tcPr>
-          <w:p>
-            <w:pPr>
-              <w:jc w:val="center"/>
-              <w:cnfStyle w:val="000000000000" w:firstRow="0" w:lastRow="0" w:firstColumn="0" w:lastColumn="0" w:oddVBand="0" w:evenVBand="0" w:oddHBand="0" w:evenHBand="0" w:firstRowFirstColumn="0" w:firstRowLastColumn="0" w:lastRowFirstColumn="0" w:lastRowLastColumn="0"/>
-            </w:pPr>
-          </w:p>
-        </w:tc>
-        <w:tc>
-          <w:tcPr>
-            <w:tcW w:w="1935" w:type="dxa"/>
-          </w:tcPr>
-          <w:p>
-            <w:pPr>
-              <w:jc w:val="center"/>
-              <w:cnfStyle w:val="000000000000" w:firstRow="0" w:lastRow="0" w:firstColumn="0" w:lastColumn="0" w:oddVBand="0" w:evenVBand="0" w:oddHBand="0" w:evenHBand="0" w:firstRowFirstColumn="0" w:firstRowLastColumn="0" w:lastRowFirstColumn="0" w:lastRowLastColumn="0"/>
-            </w:pPr>
-          </w:p>
-        </w:tc>
-        <w:tc>
-          <w:tcPr>
-            <w:tcW w:w="1953" w:type="dxa"/>
+            <w:tcW w:w="2100" w:type="dxa"/>
+          </w:tcPr>
+          <w:p>
+            <w:pPr>
+              <w:jc w:val="center"/>
+              <w:cnfStyle w:val="000000000000" w:firstRow="0" w:lastRow="0" w:firstColumn="0" w:lastColumn="0" w:oddVBand="0" w:evenVBand="0" w:oddHBand="0" w:evenHBand="0" w:firstRowFirstColumn="0" w:firstRowLastColumn="0" w:lastRowFirstColumn="0" w:lastRowLastColumn="0"/>
+            </w:pPr>
+          </w:p>
+        </w:tc>
+        <w:tc>
+          <w:tcPr>
+            <w:tcW w:w="1801" w:type="dxa"/>
+          </w:tcPr>
+          <w:p>
+            <w:pPr>
+              <w:jc w:val="center"/>
+              <w:cnfStyle w:val="000000000000" w:firstRow="0" w:lastRow="0" w:firstColumn="0" w:lastColumn="0" w:oddVBand="0" w:evenVBand="0" w:oddHBand="0" w:evenHBand="0" w:firstRowFirstColumn="0" w:firstRowLastColumn="0" w:lastRowFirstColumn="0" w:lastRowLastColumn="0"/>
+            </w:pPr>
+          </w:p>
+        </w:tc>
+        <w:tc>
+          <w:tcPr>
+            <w:tcW w:w="1933" w:type="dxa"/>
+          </w:tcPr>
+          <w:p>
+            <w:pPr>
+              <w:jc w:val="center"/>
+              <w:cnfStyle w:val="000000000000" w:firstRow="0" w:lastRow="0" w:firstColumn="0" w:lastColumn="0" w:oddVBand="0" w:evenVBand="0" w:oddHBand="0" w:evenHBand="0" w:firstRowFirstColumn="0" w:firstRowLastColumn="0" w:lastRowFirstColumn="0" w:lastRowLastColumn="0"/>
+            </w:pPr>
+          </w:p>
+        </w:tc>
+        <w:tc>
+          <w:tcPr>
+            <w:tcW w:w="1950" w:type="dxa"/>
           </w:tcPr>
           <w:p>
             <w:pPr>
@@ -1497,7 +1613,7 @@
         <w:tc>
           <w:tcPr>
             <w:cnfStyle w:val="001000000000" w:firstRow="0" w:lastRow="0" w:firstColumn="1" w:lastColumn="0" w:oddVBand="0" w:evenVBand="0" w:oddHBand="0" w:evenHBand="0" w:firstRowFirstColumn="0" w:firstRowLastColumn="0" w:lastRowFirstColumn="0" w:lastRowLastColumn="0"/>
-            <w:tcW w:w="14526" w:type="dxa"/>
+            <w:tcW w:w="14515" w:type="dxa"/>
             <w:gridSpan w:val="8"/>
           </w:tcPr>
           <w:p>
@@ -1519,8 +1635,6 @@
             <w:pPr>
               <w:jc w:val="center"/>
             </w:pPr>
-            <w:bookmarkStart w:id="0" w:name="_GoBack"/>
-            <w:bookmarkEnd w:id="0"/>
           </w:p>
         </w:tc>
       </w:tr>
@@ -1538,18 +1652,18 @@
         </w:tc>
         <w:tc>
           <w:tcPr>
-            <w:tcW w:w="1638" w:type="dxa"/>
-          </w:tcPr>
-          <w:p>
-            <w:pPr>
-              <w:jc w:val="center"/>
-              <w:cnfStyle w:val="000000000000" w:firstRow="0" w:lastRow="0" w:firstColumn="0" w:lastColumn="0" w:oddVBand="0" w:evenVBand="0" w:oddHBand="0" w:evenHBand="0" w:firstRowFirstColumn="0" w:firstRowLastColumn="0" w:lastRowFirstColumn="0" w:lastRowLastColumn="0"/>
-            </w:pPr>
-          </w:p>
-        </w:tc>
-        <w:tc>
-          <w:tcPr>
-            <w:tcW w:w="1939" w:type="dxa"/>
+            <w:tcW w:w="1637" w:type="dxa"/>
+          </w:tcPr>
+          <w:p>
+            <w:pPr>
+              <w:jc w:val="center"/>
+              <w:cnfStyle w:val="000000000000" w:firstRow="0" w:lastRow="0" w:firstColumn="0" w:lastColumn="0" w:oddVBand="0" w:evenVBand="0" w:oddHBand="0" w:evenHBand="0" w:firstRowFirstColumn="0" w:firstRowLastColumn="0" w:lastRowFirstColumn="0" w:lastRowLastColumn="0"/>
+            </w:pPr>
+          </w:p>
+        </w:tc>
+        <w:tc>
+          <w:tcPr>
+            <w:tcW w:w="1938" w:type="dxa"/>
           </w:tcPr>
           <w:p>
             <w:pPr>
@@ -1571,46 +1685,142 @@
         </w:tc>
         <w:tc>
           <w:tcPr>
-            <w:tcW w:w="2102" w:type="dxa"/>
-          </w:tcPr>
-          <w:p>
-            <w:pPr>
-              <w:jc w:val="center"/>
-              <w:cnfStyle w:val="000000000000" w:firstRow="0" w:lastRow="0" w:firstColumn="0" w:lastColumn="0" w:oddVBand="0" w:evenVBand="0" w:oddHBand="0" w:evenHBand="0" w:firstRowFirstColumn="0" w:firstRowLastColumn="0" w:lastRowFirstColumn="0" w:lastRowLastColumn="0"/>
-            </w:pPr>
-          </w:p>
-        </w:tc>
-        <w:tc>
-          <w:tcPr>
-            <w:tcW w:w="1803" w:type="dxa"/>
-          </w:tcPr>
-          <w:p>
-            <w:pPr>
-              <w:jc w:val="center"/>
-              <w:cnfStyle w:val="000000000000" w:firstRow="0" w:lastRow="0" w:firstColumn="0" w:lastColumn="0" w:oddVBand="0" w:evenVBand="0" w:oddHBand="0" w:evenHBand="0" w:firstRowFirstColumn="0" w:firstRowLastColumn="0" w:lastRowFirstColumn="0" w:lastRowLastColumn="0"/>
-            </w:pPr>
-          </w:p>
-        </w:tc>
-        <w:tc>
-          <w:tcPr>
-            <w:tcW w:w="1935" w:type="dxa"/>
-          </w:tcPr>
-          <w:p>
-            <w:pPr>
-              <w:jc w:val="center"/>
-              <w:cnfStyle w:val="000000000000" w:firstRow="0" w:lastRow="0" w:firstColumn="0" w:lastColumn="0" w:oddVBand="0" w:evenVBand="0" w:oddHBand="0" w:evenHBand="0" w:firstRowFirstColumn="0" w:firstRowLastColumn="0" w:lastRowFirstColumn="0" w:lastRowLastColumn="0"/>
-            </w:pPr>
-          </w:p>
-        </w:tc>
-        <w:tc>
-          <w:tcPr>
-            <w:tcW w:w="1953" w:type="dxa"/>
-          </w:tcPr>
-          <w:p>
-            <w:pPr>
-              <w:jc w:val="center"/>
-              <w:cnfStyle w:val="000000000000" w:firstRow="0" w:lastRow="0" w:firstColumn="0" w:lastColumn="0" w:oddVBand="0" w:evenVBand="0" w:oddHBand="0" w:evenHBand="0" w:firstRowFirstColumn="0" w:firstRowLastColumn="0" w:lastRowFirstColumn="0" w:lastRowLastColumn="0"/>
-            </w:pPr>
+            <w:tcW w:w="2100" w:type="dxa"/>
+          </w:tcPr>
+          <w:p>
+            <w:pPr>
+              <w:jc w:val="center"/>
+              <w:cnfStyle w:val="000000000000" w:firstRow="0" w:lastRow="0" w:firstColumn="0" w:lastColumn="0" w:oddVBand="0" w:evenVBand="0" w:oddHBand="0" w:evenHBand="0" w:firstRowFirstColumn="0" w:firstRowLastColumn="0" w:lastRowFirstColumn="0" w:lastRowLastColumn="0"/>
+            </w:pPr>
+          </w:p>
+        </w:tc>
+        <w:tc>
+          <w:tcPr>
+            <w:tcW w:w="1801" w:type="dxa"/>
+          </w:tcPr>
+          <w:p>
+            <w:pPr>
+              <w:jc w:val="center"/>
+              <w:cnfStyle w:val="000000000000" w:firstRow="0" w:lastRow="0" w:firstColumn="0" w:lastColumn="0" w:oddVBand="0" w:evenVBand="0" w:oddHBand="0" w:evenHBand="0" w:firstRowFirstColumn="0" w:firstRowLastColumn="0" w:lastRowFirstColumn="0" w:lastRowLastColumn="0"/>
+            </w:pPr>
+          </w:p>
+        </w:tc>
+        <w:tc>
+          <w:tcPr>
+            <w:tcW w:w="1933" w:type="dxa"/>
+          </w:tcPr>
+          <w:p>
+            <w:pPr>
+              <w:jc w:val="center"/>
+              <w:cnfStyle w:val="000000000000" w:firstRow="0" w:lastRow="0" w:firstColumn="0" w:lastColumn="0" w:oddVBand="0" w:evenVBand="0" w:oddHBand="0" w:evenHBand="0" w:firstRowFirstColumn="0" w:firstRowLastColumn="0" w:lastRowFirstColumn="0" w:lastRowLastColumn="0"/>
+            </w:pPr>
+          </w:p>
+        </w:tc>
+        <w:tc>
+          <w:tcPr>
+            <w:tcW w:w="1950" w:type="dxa"/>
+          </w:tcPr>
+          <w:p>
+            <w:pPr>
+              <w:jc w:val="center"/>
+              <w:cnfStyle w:val="000000000000" w:firstRow="0" w:lastRow="0" w:firstColumn="0" w:lastColumn="0" w:oddVBand="0" w:evenVBand="0" w:oddHBand="0" w:evenHBand="0" w:firstRowFirstColumn="0" w:firstRowLastColumn="0" w:lastRowFirstColumn="0" w:lastRowLastColumn="0"/>
+            </w:pPr>
+          </w:p>
+        </w:tc>
+      </w:tr>
+    </w:tbl>
+    <w:p/>
+    <w:p/>
+    <w:p>
+      <w:bookmarkStart w:id="0" w:name="_GoBack"/>
+      <w:bookmarkEnd w:id="0"/>
+    </w:p>
+    <w:p/>
+    <w:tbl>
+      <w:tblPr>
+        <w:tblStyle w:val="MediumGrid1-Accent5"/>
+        <w:tblpPr w:leftFromText="180" w:rightFromText="180" w:vertAnchor="page" w:horzAnchor="margin" w:tblpY="504"/>
+        <w:tblW w:w="23454" w:type="dxa"/>
+        <w:tblLook w:val="04A0" w:firstRow="1" w:lastRow="0" w:firstColumn="1" w:lastColumn="0" w:noHBand="0" w:noVBand="1"/>
+      </w:tblPr>
+      <w:tblGrid>
+        <w:gridCol w:w="2988"/>
+        <w:gridCol w:w="2520"/>
+        <w:gridCol w:w="3150"/>
+        <w:gridCol w:w="3510"/>
+        <w:gridCol w:w="2970"/>
+        <w:gridCol w:w="2430"/>
+        <w:gridCol w:w="2610"/>
+        <w:gridCol w:w="3276"/>
+      </w:tblGrid>
+      <w:tr>
+        <w:trPr>
+          <w:cnfStyle w:val="100000000000" w:firstRow="1" w:lastRow="0" w:firstColumn="0" w:lastColumn="0" w:oddVBand="0" w:evenVBand="0" w:oddHBand="0" w:evenHBand="0" w:firstRowFirstColumn="0" w:firstRowLastColumn="0" w:lastRowFirstColumn="0" w:lastRowLastColumn="0"/>
+          <w:trHeight w:val="61"/>
+        </w:trPr>
+        <w:tc>
+          <w:tcPr>
+            <w:cnfStyle w:val="001000000000" w:firstRow="0" w:lastRow="0" w:firstColumn="1" w:lastColumn="0" w:oddVBand="0" w:evenVBand="0" w:oddHBand="0" w:evenHBand="0" w:firstRowFirstColumn="0" w:firstRowLastColumn="0" w:lastRowFirstColumn="0" w:lastRowLastColumn="0"/>
+            <w:tcW w:w="23454" w:type="dxa"/>
+            <w:gridSpan w:val="8"/>
+          </w:tcPr>
+          <w:p>
+            <w:pPr>
+              <w:jc w:val="center"/>
+              <w:rPr>
+                <w:rFonts w:asciiTheme="majorHAnsi" w:hAnsiTheme="majorHAnsi" w:cstheme="majorHAnsi"/>
+                <w:b w:val="0"/>
+                <w:bCs w:val="0"/>
+                <w:color w:val="FF0000"/>
+                <w:sz w:val="40"/>
+                <w:szCs w:val="40"/>
+              </w:rPr>
+            </w:pPr>
+            <w:r>
+              <w:rPr>
+                <w:rFonts w:asciiTheme="majorHAnsi" w:hAnsiTheme="majorHAnsi" w:cstheme="majorHAnsi"/>
+                <w:color w:val="F79646" w:themeColor="accent6"/>
+                <w:sz w:val="60"/>
+                <w:szCs w:val="60"/>
+                <w14:shadow w14:blurRad="50800" w14:dist="40005" w14:dir="5400000" w14:sx="100000" w14:sy="100000" w14:kx="0" w14:ky="0" w14:algn="tl">
+                  <w14:srgbClr w14:val="000000">
+                    <w14:alpha w14:val="67000"/>
+                    <w14:shade w14:val="5000"/>
+                    <w14:satMod w14:val="120000"/>
+                  </w14:srgbClr>
+                </w14:shadow>
+                <w14:textOutline w14:w="15773" w14:cap="flat" w14:cmpd="sng" w14:algn="ctr">
+                  <w14:gradFill>
+                    <w14:gsLst>
+                      <w14:gs w14:pos="70000">
+                        <w14:schemeClr w14:val="accent6">
+                          <w14:shade w14:val="50000"/>
+                          <w14:satMod w14:val="190000"/>
+                        </w14:schemeClr>
+                      </w14:gs>
+                      <w14:gs w14:pos="0">
+                        <w14:schemeClr w14:val="accent6">
+                          <w14:tint w14:val="77000"/>
+                          <w14:satMod w14:val="180000"/>
+                        </w14:schemeClr>
+                      </w14:gs>
+                    </w14:gsLst>
+                    <w14:lin w14:ang="5400000" w14:scaled="0"/>
+                  </w14:gradFill>
+                  <w14:prstDash w14:val="solid"/>
+                  <w14:round/>
+                </w14:textOutline>
+                <w14:textFill>
+                  <w14:solidFill>
+                    <w14:schemeClr w14:val="accent6">
+                      <w14:tint w14:val="15000"/>
+                      <w14:satMod w14:val="200000"/>
+                    </w14:schemeClr>
+                  </w14:solidFill>
+                </w14:textFill>
+              </w:rPr>
+              <w:t>On HTML Name</w:t>
+            </w:r>
           </w:p>
         </w:tc>
       </w:tr>
@@ -1621,89 +1831,361 @@
         <w:tc>
           <w:tcPr>
             <w:cnfStyle w:val="001000000000" w:firstRow="0" w:lastRow="0" w:firstColumn="1" w:lastColumn="0" w:oddVBand="0" w:evenVBand="0" w:oddHBand="0" w:evenHBand="0" w:firstRowFirstColumn="0" w:firstRowLastColumn="0" w:lastRowFirstColumn="0" w:lastRowLastColumn="0"/>
-            <w:tcW w:w="1638" w:type="dxa"/>
-          </w:tcPr>
-          <w:p>
-            <w:pPr>
-              <w:jc w:val="center"/>
-            </w:pPr>
-          </w:p>
-        </w:tc>
-        <w:tc>
-          <w:tcPr>
-            <w:tcW w:w="1638" w:type="dxa"/>
-          </w:tcPr>
-          <w:p>
-            <w:pPr>
-              <w:jc w:val="center"/>
-              <w:cnfStyle w:val="000000100000" w:firstRow="0" w:lastRow="0" w:firstColumn="0" w:lastColumn="0" w:oddVBand="0" w:evenVBand="0" w:oddHBand="1" w:evenHBand="0" w:firstRowFirstColumn="0" w:firstRowLastColumn="0" w:lastRowFirstColumn="0" w:lastRowLastColumn="0"/>
-            </w:pPr>
-          </w:p>
-        </w:tc>
-        <w:tc>
-          <w:tcPr>
-            <w:tcW w:w="1939" w:type="dxa"/>
-          </w:tcPr>
-          <w:p>
-            <w:pPr>
-              <w:jc w:val="center"/>
-              <w:cnfStyle w:val="000000100000" w:firstRow="0" w:lastRow="0" w:firstColumn="0" w:lastColumn="0" w:oddVBand="0" w:evenVBand="0" w:oddHBand="1" w:evenHBand="0" w:firstRowFirstColumn="0" w:firstRowLastColumn="0" w:lastRowFirstColumn="0" w:lastRowLastColumn="0"/>
-            </w:pPr>
-          </w:p>
-        </w:tc>
-        <w:tc>
-          <w:tcPr>
-            <w:tcW w:w="1518" w:type="dxa"/>
-          </w:tcPr>
-          <w:p>
-            <w:pPr>
-              <w:jc w:val="center"/>
-              <w:cnfStyle w:val="000000100000" w:firstRow="0" w:lastRow="0" w:firstColumn="0" w:lastColumn="0" w:oddVBand="0" w:evenVBand="0" w:oddHBand="1" w:evenHBand="0" w:firstRowFirstColumn="0" w:firstRowLastColumn="0" w:lastRowFirstColumn="0" w:lastRowLastColumn="0"/>
-            </w:pPr>
-          </w:p>
-        </w:tc>
-        <w:tc>
-          <w:tcPr>
-            <w:tcW w:w="2102" w:type="dxa"/>
-          </w:tcPr>
-          <w:p>
-            <w:pPr>
-              <w:jc w:val="center"/>
-              <w:cnfStyle w:val="000000100000" w:firstRow="0" w:lastRow="0" w:firstColumn="0" w:lastColumn="0" w:oddVBand="0" w:evenVBand="0" w:oddHBand="1" w:evenHBand="0" w:firstRowFirstColumn="0" w:firstRowLastColumn="0" w:lastRowFirstColumn="0" w:lastRowLastColumn="0"/>
-            </w:pPr>
-          </w:p>
-        </w:tc>
-        <w:tc>
-          <w:tcPr>
-            <w:tcW w:w="1803" w:type="dxa"/>
-          </w:tcPr>
-          <w:p>
-            <w:pPr>
-              <w:jc w:val="center"/>
-              <w:cnfStyle w:val="000000100000" w:firstRow="0" w:lastRow="0" w:firstColumn="0" w:lastColumn="0" w:oddVBand="0" w:evenVBand="0" w:oddHBand="1" w:evenHBand="0" w:firstRowFirstColumn="0" w:firstRowLastColumn="0" w:lastRowFirstColumn="0" w:lastRowLastColumn="0"/>
-            </w:pPr>
-          </w:p>
-        </w:tc>
-        <w:tc>
-          <w:tcPr>
-            <w:tcW w:w="1935" w:type="dxa"/>
-          </w:tcPr>
-          <w:p>
-            <w:pPr>
-              <w:jc w:val="center"/>
-              <w:cnfStyle w:val="000000100000" w:firstRow="0" w:lastRow="0" w:firstColumn="0" w:lastColumn="0" w:oddVBand="0" w:evenVBand="0" w:oddHBand="1" w:evenHBand="0" w:firstRowFirstColumn="0" w:firstRowLastColumn="0" w:lastRowFirstColumn="0" w:lastRowLastColumn="0"/>
-            </w:pPr>
-          </w:p>
-        </w:tc>
-        <w:tc>
-          <w:tcPr>
-            <w:tcW w:w="1953" w:type="dxa"/>
-          </w:tcPr>
-          <w:p>
-            <w:pPr>
-              <w:jc w:val="center"/>
-              <w:cnfStyle w:val="000000100000" w:firstRow="0" w:lastRow="0" w:firstColumn="0" w:lastColumn="0" w:oddVBand="0" w:evenVBand="0" w:oddHBand="1" w:evenHBand="0" w:firstRowFirstColumn="0" w:firstRowLastColumn="0" w:lastRowFirstColumn="0" w:lastRowLastColumn="0"/>
-            </w:pPr>
+            <w:tcW w:w="2988" w:type="dxa"/>
+            <w:vAlign w:val="center"/>
+          </w:tcPr>
+          <w:p>
+            <w:pPr>
+              <w:jc w:val="center"/>
+              <w:rPr>
+                <w:sz w:val="24"/>
+                <w:szCs w:val="24"/>
+              </w:rPr>
+            </w:pPr>
+            <w:r>
+              <w:rPr>
+                <w:rFonts w:asciiTheme="majorHAnsi" w:hAnsiTheme="majorHAnsi" w:cstheme="majorHAnsi"/>
+                <w:color w:val="000000" w:themeColor="text1"/>
+                <w:sz w:val="24"/>
+                <w:szCs w:val="24"/>
+              </w:rPr>
+              <w:t>about_us</w:t>
+            </w:r>
+            <w:r>
+              <w:rPr>
+                <w:rFonts w:asciiTheme="majorHAnsi" w:hAnsiTheme="majorHAnsi" w:cstheme="majorHAnsi"/>
+                <w:color w:val="000000" w:themeColor="text1"/>
+                <w:sz w:val="24"/>
+                <w:szCs w:val="24"/>
+              </w:rPr>
+              <w:t>.html</w:t>
+            </w:r>
+          </w:p>
+        </w:tc>
+        <w:tc>
+          <w:tcPr>
+            <w:tcW w:w="2520" w:type="dxa"/>
+            <w:vAlign w:val="center"/>
+          </w:tcPr>
+          <w:p>
+            <w:pPr>
+              <w:jc w:val="center"/>
+              <w:cnfStyle w:val="000000100000" w:firstRow="0" w:lastRow="0" w:firstColumn="0" w:lastColumn="0" w:oddVBand="0" w:evenVBand="0" w:oddHBand="1" w:evenHBand="0" w:firstRowFirstColumn="0" w:firstRowLastColumn="0" w:lastRowFirstColumn="0" w:lastRowLastColumn="0"/>
+              <w:rPr>
+                <w:b/>
+                <w:bCs/>
+                <w:sz w:val="24"/>
+                <w:szCs w:val="24"/>
+              </w:rPr>
+            </w:pPr>
+            <w:r>
+              <w:rPr>
+                <w:rFonts w:asciiTheme="majorHAnsi" w:hAnsiTheme="majorHAnsi" w:cstheme="majorHAnsi"/>
+                <w:b/>
+                <w:bCs/>
+                <w:color w:val="000000" w:themeColor="text1"/>
+                <w:sz w:val="24"/>
+                <w:szCs w:val="24"/>
+              </w:rPr>
+              <w:t>our</w:t>
+            </w:r>
+            <w:r>
+              <w:rPr>
+                <w:rFonts w:asciiTheme="majorHAnsi" w:hAnsiTheme="majorHAnsi" w:cstheme="majorHAnsi"/>
+                <w:b/>
+                <w:bCs/>
+                <w:color w:val="000000" w:themeColor="text1"/>
+                <w:sz w:val="24"/>
+                <w:szCs w:val="24"/>
+              </w:rPr>
+              <w:t>_work</w:t>
+            </w:r>
+            <w:r>
+              <w:rPr>
+                <w:rFonts w:asciiTheme="majorHAnsi" w:hAnsiTheme="majorHAnsi" w:cstheme="majorHAnsi"/>
+                <w:color w:val="000000" w:themeColor="text1"/>
+                <w:sz w:val="24"/>
+                <w:szCs w:val="24"/>
+              </w:rPr>
+              <w:t>.html</w:t>
+            </w:r>
+          </w:p>
+        </w:tc>
+        <w:tc>
+          <w:tcPr>
+            <w:tcW w:w="3150" w:type="dxa"/>
+            <w:vAlign w:val="center"/>
+          </w:tcPr>
+          <w:p>
+            <w:pPr>
+              <w:jc w:val="center"/>
+              <w:cnfStyle w:val="000000100000" w:firstRow="0" w:lastRow="0" w:firstColumn="0" w:lastColumn="0" w:oddVBand="0" w:evenVBand="0" w:oddHBand="1" w:evenHBand="0" w:firstRowFirstColumn="0" w:firstRowLastColumn="0" w:lastRowFirstColumn="0" w:lastRowLastColumn="0"/>
+              <w:rPr>
+                <w:rFonts w:asciiTheme="majorHAnsi" w:hAnsiTheme="majorHAnsi" w:cstheme="majorHAnsi"/>
+                <w:b/>
+                <w:bCs/>
+                <w:color w:val="000000" w:themeColor="text1"/>
+                <w:sz w:val="24"/>
+                <w:szCs w:val="24"/>
+              </w:rPr>
+            </w:pPr>
+            <w:r>
+              <w:rPr>
+                <w:rFonts w:asciiTheme="majorHAnsi" w:hAnsiTheme="majorHAnsi" w:cstheme="majorHAnsi"/>
+                <w:b/>
+                <w:bCs/>
+                <w:color w:val="000000" w:themeColor="text1"/>
+                <w:sz w:val="24"/>
+                <w:szCs w:val="24"/>
+              </w:rPr>
+              <w:t>S</w:t>
+            </w:r>
+            <w:r>
+              <w:rPr>
+                <w:rFonts w:asciiTheme="majorHAnsi" w:hAnsiTheme="majorHAnsi" w:cstheme="majorHAnsi"/>
+                <w:b/>
+                <w:bCs/>
+                <w:color w:val="000000" w:themeColor="text1"/>
+                <w:sz w:val="24"/>
+                <w:szCs w:val="24"/>
+              </w:rPr>
+              <w:t>ocial</w:t>
+            </w:r>
+            <w:r>
+              <w:rPr>
+                <w:rFonts w:asciiTheme="majorHAnsi" w:hAnsiTheme="majorHAnsi" w:cstheme="majorHAnsi"/>
+                <w:b/>
+                <w:bCs/>
+                <w:color w:val="000000" w:themeColor="text1"/>
+                <w:sz w:val="24"/>
+                <w:szCs w:val="24"/>
+              </w:rPr>
+              <w:t>_</w:t>
+            </w:r>
+            <w:r>
+              <w:rPr>
+                <w:rFonts w:asciiTheme="majorHAnsi" w:hAnsiTheme="majorHAnsi" w:cstheme="majorHAnsi"/>
+                <w:b/>
+                <w:bCs/>
+                <w:color w:val="000000" w:themeColor="text1"/>
+                <w:sz w:val="24"/>
+                <w:szCs w:val="24"/>
+              </w:rPr>
+              <w:t>enterprises</w:t>
+            </w:r>
+            <w:r>
+              <w:rPr>
+                <w:rFonts w:asciiTheme="majorHAnsi" w:hAnsiTheme="majorHAnsi" w:cstheme="majorHAnsi"/>
+                <w:color w:val="000000" w:themeColor="text1"/>
+                <w:sz w:val="24"/>
+                <w:szCs w:val="24"/>
+              </w:rPr>
+              <w:t>.html</w:t>
+            </w:r>
+          </w:p>
+        </w:tc>
+        <w:tc>
+          <w:tcPr>
+            <w:tcW w:w="3510" w:type="dxa"/>
+            <w:vAlign w:val="center"/>
+          </w:tcPr>
+          <w:p>
+            <w:pPr>
+              <w:jc w:val="center"/>
+              <w:cnfStyle w:val="000000100000" w:firstRow="0" w:lastRow="0" w:firstColumn="0" w:lastColumn="0" w:oddVBand="0" w:evenVBand="0" w:oddHBand="1" w:evenHBand="0" w:firstRowFirstColumn="0" w:firstRowLastColumn="0" w:lastRowFirstColumn="0" w:lastRowLastColumn="0"/>
+              <w:rPr>
+                <w:b/>
+                <w:bCs/>
+                <w:sz w:val="24"/>
+                <w:szCs w:val="24"/>
+              </w:rPr>
+            </w:pPr>
+            <w:r>
+              <w:rPr>
+                <w:rFonts w:asciiTheme="majorHAnsi" w:hAnsiTheme="majorHAnsi" w:cstheme="majorHAnsi"/>
+                <w:b/>
+                <w:bCs/>
+                <w:color w:val="000000" w:themeColor="text1"/>
+                <w:sz w:val="24"/>
+                <w:szCs w:val="24"/>
+              </w:rPr>
+              <w:t>research</w:t>
+            </w:r>
+            <w:r>
+              <w:rPr>
+                <w:rFonts w:asciiTheme="majorHAnsi" w:hAnsiTheme="majorHAnsi" w:cstheme="majorHAnsi"/>
+                <w:color w:val="000000" w:themeColor="text1"/>
+                <w:sz w:val="24"/>
+                <w:szCs w:val="24"/>
+              </w:rPr>
+              <w:t>.html</w:t>
+            </w:r>
+          </w:p>
+        </w:tc>
+        <w:tc>
+          <w:tcPr>
+            <w:tcW w:w="2970" w:type="dxa"/>
+            <w:vAlign w:val="center"/>
+          </w:tcPr>
+          <w:p>
+            <w:pPr>
+              <w:jc w:val="center"/>
+              <w:cnfStyle w:val="000000100000" w:firstRow="0" w:lastRow="0" w:firstColumn="0" w:lastColumn="0" w:oddVBand="0" w:evenVBand="0" w:oddHBand="1" w:evenHBand="0" w:firstRowFirstColumn="0" w:firstRowLastColumn="0" w:lastRowFirstColumn="0" w:lastRowLastColumn="0"/>
+              <w:rPr>
+                <w:b/>
+                <w:bCs/>
+                <w:sz w:val="24"/>
+                <w:szCs w:val="24"/>
+              </w:rPr>
+            </w:pPr>
+            <w:r>
+              <w:rPr>
+                <w:rFonts w:asciiTheme="majorHAnsi" w:hAnsiTheme="majorHAnsi" w:cstheme="majorHAnsi"/>
+                <w:b/>
+                <w:bCs/>
+                <w:color w:val="000000" w:themeColor="text1"/>
+                <w:sz w:val="24"/>
+                <w:szCs w:val="24"/>
+              </w:rPr>
+              <w:t>get</w:t>
+            </w:r>
+            <w:r>
+              <w:t>_</w:t>
+            </w:r>
+            <w:r>
+              <w:rPr>
+                <w:rFonts w:asciiTheme="majorHAnsi" w:hAnsiTheme="majorHAnsi" w:cstheme="majorHAnsi"/>
+                <w:b/>
+                <w:bCs/>
+                <w:color w:val="000000" w:themeColor="text1"/>
+                <w:sz w:val="24"/>
+                <w:szCs w:val="24"/>
+              </w:rPr>
+              <w:t>involved</w:t>
+            </w:r>
+            <w:r>
+              <w:rPr>
+                <w:rFonts w:asciiTheme="majorHAnsi" w:hAnsiTheme="majorHAnsi" w:cstheme="majorHAnsi"/>
+                <w:color w:val="000000" w:themeColor="text1"/>
+                <w:sz w:val="24"/>
+                <w:szCs w:val="24"/>
+              </w:rPr>
+              <w:t>.html</w:t>
+            </w:r>
+          </w:p>
+        </w:tc>
+        <w:tc>
+          <w:tcPr>
+            <w:tcW w:w="2430" w:type="dxa"/>
+            <w:vAlign w:val="center"/>
+          </w:tcPr>
+          <w:p>
+            <w:pPr>
+              <w:jc w:val="center"/>
+              <w:cnfStyle w:val="000000100000" w:firstRow="0" w:lastRow="0" w:firstColumn="0" w:lastColumn="0" w:oddVBand="0" w:evenVBand="0" w:oddHBand="1" w:evenHBand="0" w:firstRowFirstColumn="0" w:firstRowLastColumn="0" w:lastRowFirstColumn="0" w:lastRowLastColumn="0"/>
+              <w:rPr>
+                <w:b/>
+                <w:bCs/>
+                <w:sz w:val="24"/>
+                <w:szCs w:val="24"/>
+              </w:rPr>
+            </w:pPr>
+            <w:r>
+              <w:rPr>
+                <w:rFonts w:asciiTheme="majorHAnsi" w:hAnsiTheme="majorHAnsi" w:cstheme="majorHAnsi"/>
+                <w:b/>
+                <w:bCs/>
+                <w:color w:val="000000" w:themeColor="text1"/>
+                <w:sz w:val="24"/>
+                <w:szCs w:val="24"/>
+              </w:rPr>
+              <w:t>news</w:t>
+            </w:r>
+            <w:r>
+              <w:rPr>
+                <w:rFonts w:asciiTheme="majorHAnsi" w:hAnsiTheme="majorHAnsi" w:cstheme="majorHAnsi"/>
+                <w:color w:val="000000" w:themeColor="text1"/>
+                <w:sz w:val="24"/>
+                <w:szCs w:val="24"/>
+              </w:rPr>
+              <w:t>.html</w:t>
+            </w:r>
+          </w:p>
+        </w:tc>
+        <w:tc>
+          <w:tcPr>
+            <w:tcW w:w="2610" w:type="dxa"/>
+            <w:vAlign w:val="center"/>
+          </w:tcPr>
+          <w:p>
+            <w:pPr>
+              <w:jc w:val="center"/>
+              <w:cnfStyle w:val="000000100000" w:firstRow="0" w:lastRow="0" w:firstColumn="0" w:lastColumn="0" w:oddVBand="0" w:evenVBand="0" w:oddHBand="1" w:evenHBand="0" w:firstRowFirstColumn="0" w:firstRowLastColumn="0" w:lastRowFirstColumn="0" w:lastRowLastColumn="0"/>
+              <w:rPr>
+                <w:b/>
+                <w:bCs/>
+                <w:sz w:val="24"/>
+                <w:szCs w:val="24"/>
+              </w:rPr>
+            </w:pPr>
+            <w:r>
+              <w:rPr>
+                <w:rFonts w:asciiTheme="majorHAnsi" w:hAnsiTheme="majorHAnsi" w:cstheme="majorHAnsi"/>
+                <w:b/>
+                <w:bCs/>
+                <w:color w:val="000000" w:themeColor="text1"/>
+                <w:sz w:val="24"/>
+                <w:szCs w:val="24"/>
+              </w:rPr>
+              <w:t>contact</w:t>
+            </w:r>
+            <w:r>
+              <w:rPr>
+                <w:rFonts w:asciiTheme="majorHAnsi" w:hAnsiTheme="majorHAnsi" w:cstheme="majorHAnsi"/>
+                <w:color w:val="000000" w:themeColor="text1"/>
+                <w:sz w:val="24"/>
+                <w:szCs w:val="24"/>
+              </w:rPr>
+              <w:t>.html</w:t>
+            </w:r>
+          </w:p>
+        </w:tc>
+        <w:tc>
+          <w:tcPr>
+            <w:tcW w:w="3276" w:type="dxa"/>
+            <w:vAlign w:val="center"/>
+          </w:tcPr>
+          <w:p>
+            <w:pPr>
+              <w:jc w:val="center"/>
+              <w:cnfStyle w:val="000000100000" w:firstRow="0" w:lastRow="0" w:firstColumn="0" w:lastColumn="0" w:oddVBand="0" w:evenVBand="0" w:oddHBand="1" w:evenHBand="0" w:firstRowFirstColumn="0" w:firstRowLastColumn="0" w:lastRowFirstColumn="0" w:lastRowLastColumn="0"/>
+              <w:rPr>
+                <w:b/>
+                <w:bCs/>
+                <w:sz w:val="24"/>
+                <w:szCs w:val="24"/>
+              </w:rPr>
+            </w:pPr>
+            <w:r>
+              <w:rPr>
+                <w:rFonts w:asciiTheme="majorHAnsi" w:hAnsiTheme="majorHAnsi" w:cstheme="majorHAnsi"/>
+                <w:b/>
+                <w:bCs/>
+                <w:color w:val="000000" w:themeColor="text1"/>
+                <w:sz w:val="24"/>
+                <w:szCs w:val="24"/>
+              </w:rPr>
+              <w:t>home</w:t>
+            </w:r>
+            <w:r>
+              <w:rPr>
+                <w:rFonts w:asciiTheme="majorHAnsi" w:hAnsiTheme="majorHAnsi" w:cstheme="majorHAnsi"/>
+                <w:color w:val="000000" w:themeColor="text1"/>
+                <w:sz w:val="24"/>
+                <w:szCs w:val="24"/>
+              </w:rPr>
+              <w:t>.html</w:t>
+            </w:r>
           </w:p>
         </w:tc>
       </w:tr>
@@ -1711,83 +2193,1453 @@
         <w:tc>
           <w:tcPr>
             <w:cnfStyle w:val="001000000000" w:firstRow="0" w:lastRow="0" w:firstColumn="1" w:lastColumn="0" w:oddVBand="0" w:evenVBand="0" w:oddHBand="0" w:evenHBand="0" w:firstRowFirstColumn="0" w:firstRowLastColumn="0" w:lastRowFirstColumn="0" w:lastRowLastColumn="0"/>
-            <w:tcW w:w="1638" w:type="dxa"/>
-          </w:tcPr>
-          <w:p>
-            <w:pPr>
-              <w:jc w:val="center"/>
-            </w:pPr>
-          </w:p>
-        </w:tc>
-        <w:tc>
-          <w:tcPr>
-            <w:tcW w:w="1638" w:type="dxa"/>
-          </w:tcPr>
-          <w:p>
-            <w:pPr>
-              <w:jc w:val="center"/>
-              <w:cnfStyle w:val="000000000000" w:firstRow="0" w:lastRow="0" w:firstColumn="0" w:lastColumn="0" w:oddVBand="0" w:evenVBand="0" w:oddHBand="0" w:evenHBand="0" w:firstRowFirstColumn="0" w:firstRowLastColumn="0" w:lastRowFirstColumn="0" w:lastRowLastColumn="0"/>
-            </w:pPr>
-          </w:p>
-        </w:tc>
-        <w:tc>
-          <w:tcPr>
-            <w:tcW w:w="1939" w:type="dxa"/>
-          </w:tcPr>
-          <w:p>
-            <w:pPr>
-              <w:jc w:val="center"/>
-              <w:cnfStyle w:val="000000000000" w:firstRow="0" w:lastRow="0" w:firstColumn="0" w:lastColumn="0" w:oddVBand="0" w:evenVBand="0" w:oddHBand="0" w:evenHBand="0" w:firstRowFirstColumn="0" w:firstRowLastColumn="0" w:lastRowFirstColumn="0" w:lastRowLastColumn="0"/>
-            </w:pPr>
-          </w:p>
-        </w:tc>
-        <w:tc>
-          <w:tcPr>
-            <w:tcW w:w="1518" w:type="dxa"/>
-          </w:tcPr>
-          <w:p>
-            <w:pPr>
-              <w:jc w:val="center"/>
-              <w:cnfStyle w:val="000000000000" w:firstRow="0" w:lastRow="0" w:firstColumn="0" w:lastColumn="0" w:oddVBand="0" w:evenVBand="0" w:oddHBand="0" w:evenHBand="0" w:firstRowFirstColumn="0" w:firstRowLastColumn="0" w:lastRowFirstColumn="0" w:lastRowLastColumn="0"/>
-            </w:pPr>
-          </w:p>
-        </w:tc>
-        <w:tc>
-          <w:tcPr>
-            <w:tcW w:w="2102" w:type="dxa"/>
-          </w:tcPr>
-          <w:p>
-            <w:pPr>
-              <w:jc w:val="center"/>
-              <w:cnfStyle w:val="000000000000" w:firstRow="0" w:lastRow="0" w:firstColumn="0" w:lastColumn="0" w:oddVBand="0" w:evenVBand="0" w:oddHBand="0" w:evenHBand="0" w:firstRowFirstColumn="0" w:firstRowLastColumn="0" w:lastRowFirstColumn="0" w:lastRowLastColumn="0"/>
-            </w:pPr>
-          </w:p>
-        </w:tc>
-        <w:tc>
-          <w:tcPr>
-            <w:tcW w:w="1803" w:type="dxa"/>
-          </w:tcPr>
-          <w:p>
-            <w:pPr>
-              <w:jc w:val="center"/>
-              <w:cnfStyle w:val="000000000000" w:firstRow="0" w:lastRow="0" w:firstColumn="0" w:lastColumn="0" w:oddVBand="0" w:evenVBand="0" w:oddHBand="0" w:evenHBand="0" w:firstRowFirstColumn="0" w:firstRowLastColumn="0" w:lastRowFirstColumn="0" w:lastRowLastColumn="0"/>
-            </w:pPr>
-          </w:p>
-        </w:tc>
-        <w:tc>
-          <w:tcPr>
-            <w:tcW w:w="1935" w:type="dxa"/>
-          </w:tcPr>
-          <w:p>
-            <w:pPr>
-              <w:jc w:val="center"/>
-              <w:cnfStyle w:val="000000000000" w:firstRow="0" w:lastRow="0" w:firstColumn="0" w:lastColumn="0" w:oddVBand="0" w:evenVBand="0" w:oddHBand="0" w:evenHBand="0" w:firstRowFirstColumn="0" w:firstRowLastColumn="0" w:lastRowFirstColumn="0" w:lastRowLastColumn="0"/>
-            </w:pPr>
-          </w:p>
-        </w:tc>
-        <w:tc>
-          <w:tcPr>
-            <w:tcW w:w="1953" w:type="dxa"/>
+            <w:tcW w:w="12168" w:type="dxa"/>
+            <w:gridSpan w:val="4"/>
+            <w:shd w:val="clear" w:color="auto" w:fill="C2D69B" w:themeFill="accent3" w:themeFillTint="99"/>
+            <w:vAlign w:val="center"/>
+          </w:tcPr>
+          <w:p>
+            <w:pPr>
+              <w:jc w:val="center"/>
+              <w:rPr>
+                <w:b w:val="0"/>
+                <w:bCs w:val="0"/>
+              </w:rPr>
+            </w:pPr>
+            <w:r>
+              <w:rPr>
+                <w:rFonts w:asciiTheme="majorHAnsi" w:hAnsiTheme="majorHAnsi" w:cstheme="majorHAnsi"/>
+                <w:b w:val="0"/>
+                <w:bCs w:val="0"/>
+                <w:color w:val="000000" w:themeColor="text1"/>
+              </w:rPr>
+              <w:t xml:space="preserve">Responsible​ by Mr. </w:t>
+            </w:r>
+            <w:proofErr w:type="spellStart"/>
+            <w:r>
+              <w:rPr>
+                <w:rFonts w:asciiTheme="majorHAnsi" w:hAnsiTheme="majorHAnsi" w:cstheme="majorHAnsi"/>
+                <w:b w:val="0"/>
+                <w:bCs w:val="0"/>
+                <w:color w:val="000000" w:themeColor="text1"/>
+              </w:rPr>
+              <w:t>Pheak</w:t>
+            </w:r>
+            <w:proofErr w:type="spellEnd"/>
+            <w:r>
+              <w:rPr>
+                <w:rFonts w:asciiTheme="majorHAnsi" w:hAnsiTheme="majorHAnsi" w:cstheme="majorHAnsi"/>
+                <w:b w:val="0"/>
+                <w:bCs w:val="0"/>
+                <w:color w:val="000000" w:themeColor="text1"/>
+              </w:rPr>
+              <w:t xml:space="preserve"> </w:t>
+            </w:r>
+            <w:proofErr w:type="spellStart"/>
+            <w:r>
+              <w:rPr>
+                <w:rFonts w:asciiTheme="majorHAnsi" w:hAnsiTheme="majorHAnsi" w:cstheme="majorHAnsi"/>
+                <w:b w:val="0"/>
+                <w:bCs w:val="0"/>
+                <w:color w:val="000000" w:themeColor="text1"/>
+              </w:rPr>
+              <w:t>Kearvakvak</w:t>
+            </w:r>
+            <w:proofErr w:type="spellEnd"/>
+          </w:p>
+        </w:tc>
+        <w:tc>
+          <w:tcPr>
+            <w:tcW w:w="11286" w:type="dxa"/>
+            <w:gridSpan w:val="4"/>
+            <w:shd w:val="clear" w:color="auto" w:fill="FFFF00"/>
+            <w:vAlign w:val="center"/>
+          </w:tcPr>
+          <w:p>
+            <w:pPr>
+              <w:jc w:val="center"/>
+              <w:cnfStyle w:val="000000000000" w:firstRow="0" w:lastRow="0" w:firstColumn="0" w:lastColumn="0" w:oddVBand="0" w:evenVBand="0" w:oddHBand="0" w:evenHBand="0" w:firstRowFirstColumn="0" w:firstRowLastColumn="0" w:lastRowFirstColumn="0" w:lastRowLastColumn="0"/>
+            </w:pPr>
+            <w:r>
+              <w:rPr>
+                <w:rFonts w:asciiTheme="majorHAnsi" w:hAnsiTheme="majorHAnsi" w:cstheme="majorHAnsi"/>
+                <w:color w:val="000000" w:themeColor="text1"/>
+              </w:rPr>
+              <w:t xml:space="preserve">Responsible​ by Mr. </w:t>
+            </w:r>
+            <w:proofErr w:type="spellStart"/>
+            <w:r>
+              <w:rPr>
+                <w:rFonts w:asciiTheme="majorHAnsi" w:hAnsiTheme="majorHAnsi" w:cstheme="majorHAnsi"/>
+                <w:color w:val="000000" w:themeColor="text1"/>
+              </w:rPr>
+              <w:t>Sothy</w:t>
+            </w:r>
+            <w:proofErr w:type="spellEnd"/>
+            <w:r>
+              <w:rPr>
+                <w:rFonts w:asciiTheme="majorHAnsi" w:hAnsiTheme="majorHAnsi" w:cstheme="majorHAnsi"/>
+                <w:color w:val="000000" w:themeColor="text1"/>
+              </w:rPr>
+              <w:t xml:space="preserve"> </w:t>
+            </w:r>
+            <w:proofErr w:type="spellStart"/>
+            <w:r>
+              <w:rPr>
+                <w:rFonts w:asciiTheme="majorHAnsi" w:hAnsiTheme="majorHAnsi" w:cstheme="majorHAnsi"/>
+                <w:color w:val="000000" w:themeColor="text1"/>
+              </w:rPr>
+              <w:t>Rith</w:t>
+            </w:r>
+            <w:proofErr w:type="spellEnd"/>
+          </w:p>
+        </w:tc>
+      </w:tr>
+      <w:tr>
+        <w:trPr>
+          <w:cnfStyle w:val="000000100000" w:firstRow="0" w:lastRow="0" w:firstColumn="0" w:lastColumn="0" w:oddVBand="0" w:evenVBand="0" w:oddHBand="1" w:evenHBand="0" w:firstRowFirstColumn="0" w:firstRowLastColumn="0" w:lastRowFirstColumn="0" w:lastRowLastColumn="0"/>
+        </w:trPr>
+        <w:tc>
+          <w:tcPr>
+            <w:cnfStyle w:val="001000000000" w:firstRow="0" w:lastRow="0" w:firstColumn="1" w:lastColumn="0" w:oddVBand="0" w:evenVBand="0" w:oddHBand="0" w:evenHBand="0" w:firstRowFirstColumn="0" w:firstRowLastColumn="0" w:lastRowFirstColumn="0" w:lastRowLastColumn="0"/>
+            <w:tcW w:w="2988" w:type="dxa"/>
+            <w:shd w:val="clear" w:color="auto" w:fill="C2D69B" w:themeFill="accent3" w:themeFillTint="99"/>
+            <w:vAlign w:val="center"/>
+          </w:tcPr>
+          <w:p>
+            <w:pPr>
+              <w:jc w:val="center"/>
+              <w:rPr>
+                <w:b w:val="0"/>
+                <w:bCs w:val="0"/>
+              </w:rPr>
+            </w:pPr>
+            <w:r>
+              <w:rPr>
+                <w:b w:val="0"/>
+                <w:bCs w:val="0"/>
+              </w:rPr>
+              <w:t>what_we_do</w:t>
+            </w:r>
+            <w:r>
+              <w:rPr>
+                <w:b w:val="0"/>
+                <w:bCs w:val="0"/>
+              </w:rPr>
+              <w:t>.html</w:t>
+            </w:r>
+          </w:p>
+        </w:tc>
+        <w:tc>
+          <w:tcPr>
+            <w:tcW w:w="2520" w:type="dxa"/>
+            <w:shd w:val="clear" w:color="auto" w:fill="C2D69B" w:themeFill="accent3" w:themeFillTint="99"/>
+            <w:vAlign w:val="center"/>
+          </w:tcPr>
+          <w:p>
+            <w:pPr>
+              <w:jc w:val="center"/>
+              <w:cnfStyle w:val="000000100000" w:firstRow="0" w:lastRow="0" w:firstColumn="0" w:lastColumn="0" w:oddVBand="0" w:evenVBand="0" w:oddHBand="1" w:evenHBand="0" w:firstRowFirstColumn="0" w:firstRowLastColumn="0" w:lastRowFirstColumn="0" w:lastRowLastColumn="0"/>
+            </w:pPr>
+            <w:r>
+              <w:t>overview</w:t>
+            </w:r>
+            <w:r>
+              <w:t>.html</w:t>
+            </w:r>
+          </w:p>
+        </w:tc>
+        <w:tc>
+          <w:tcPr>
+            <w:tcW w:w="3150" w:type="dxa"/>
+            <w:shd w:val="clear" w:color="auto" w:fill="C2D69B" w:themeFill="accent3" w:themeFillTint="99"/>
+            <w:vAlign w:val="center"/>
+          </w:tcPr>
+          <w:p>
+            <w:pPr>
+              <w:jc w:val="center"/>
+              <w:cnfStyle w:val="000000100000" w:firstRow="0" w:lastRow="0" w:firstColumn="0" w:lastColumn="0" w:oddVBand="0" w:evenVBand="0" w:oddHBand="1" w:evenHBand="0" w:firstRowFirstColumn="0" w:firstRowLastColumn="0" w:lastRowFirstColumn="0" w:lastRowLastColumn="0"/>
+            </w:pPr>
+            <w:r>
+              <w:t>about</w:t>
+            </w:r>
+            <w:r>
+              <w:t>.html</w:t>
+            </w:r>
+          </w:p>
+        </w:tc>
+        <w:tc>
+          <w:tcPr>
+            <w:tcW w:w="3510" w:type="dxa"/>
+            <w:shd w:val="clear" w:color="auto" w:fill="C2D69B" w:themeFill="accent3" w:themeFillTint="99"/>
+            <w:vAlign w:val="center"/>
+          </w:tcPr>
+          <w:p>
+            <w:pPr>
+              <w:jc w:val="center"/>
+              <w:cnfStyle w:val="000000100000" w:firstRow="0" w:lastRow="0" w:firstColumn="0" w:lastColumn="0" w:oddVBand="0" w:evenVBand="0" w:oddHBand="1" w:evenHBand="0" w:firstRowFirstColumn="0" w:firstRowLastColumn="0" w:lastRowFirstColumn="0" w:lastRowLastColumn="0"/>
+            </w:pPr>
+            <w:r>
+              <w:t>ern</w:t>
+            </w:r>
+            <w:r>
+              <w:t>.html</w:t>
+            </w:r>
+          </w:p>
+        </w:tc>
+        <w:tc>
+          <w:tcPr>
+            <w:tcW w:w="2970" w:type="dxa"/>
+            <w:shd w:val="clear" w:color="auto" w:fill="FFFF00"/>
+            <w:vAlign w:val="center"/>
+          </w:tcPr>
+          <w:p>
+            <w:pPr>
+              <w:jc w:val="center"/>
+              <w:cnfStyle w:val="000000100000" w:firstRow="0" w:lastRow="0" w:firstColumn="0" w:lastColumn="0" w:oddVBand="0" w:evenVBand="0" w:oddHBand="1" w:evenHBand="0" w:firstRowFirstColumn="0" w:firstRowLastColumn="0" w:lastRowFirstColumn="0" w:lastRowLastColumn="0"/>
+              <w:rPr>
+                <w:color w:val="000000" w:themeColor="text1"/>
+              </w:rPr>
+            </w:pPr>
+            <w:r>
+              <w:rPr>
+                <w:color w:val="000000" w:themeColor="text1"/>
+              </w:rPr>
+              <w:t>work_for_us</w:t>
+            </w:r>
+            <w:r>
+              <w:t>.html</w:t>
+            </w:r>
+          </w:p>
+        </w:tc>
+        <w:tc>
+          <w:tcPr>
+            <w:tcW w:w="2430" w:type="dxa"/>
+            <w:shd w:val="clear" w:color="auto" w:fill="FFFF00"/>
+            <w:vAlign w:val="center"/>
+          </w:tcPr>
+          <w:p>
+            <w:pPr>
+              <w:jc w:val="center"/>
+              <w:cnfStyle w:val="000000100000" w:firstRow="0" w:lastRow="0" w:firstColumn="0" w:lastColumn="0" w:oddVBand="0" w:evenVBand="0" w:oddHBand="1" w:evenHBand="0" w:firstRowFirstColumn="0" w:firstRowLastColumn="0" w:lastRowFirstColumn="0" w:lastRowLastColumn="0"/>
+              <w:rPr>
+                <w:color w:val="000000" w:themeColor="text1"/>
+              </w:rPr>
+            </w:pPr>
+            <w:r>
+              <w:rPr>
+                <w:color w:val="000000" w:themeColor="text1"/>
+              </w:rPr>
+              <w:t>latest_news</w:t>
+            </w:r>
+            <w:r>
+              <w:t>.html</w:t>
+            </w:r>
+          </w:p>
+        </w:tc>
+        <w:tc>
+          <w:tcPr>
+            <w:tcW w:w="2610" w:type="dxa"/>
+            <w:shd w:val="clear" w:color="auto" w:fill="FFFF00"/>
+            <w:vAlign w:val="center"/>
+          </w:tcPr>
+          <w:p>
+            <w:pPr>
+              <w:jc w:val="center"/>
+              <w:cnfStyle w:val="000000100000" w:firstRow="0" w:lastRow="0" w:firstColumn="0" w:lastColumn="0" w:oddVBand="0" w:evenVBand="0" w:oddHBand="1" w:evenHBand="0" w:firstRowFirstColumn="0" w:firstRowLastColumn="0" w:lastRowFirstColumn="0" w:lastRowLastColumn="0"/>
+              <w:rPr>
+                <w:color w:val="000000" w:themeColor="text1"/>
+              </w:rPr>
+            </w:pPr>
+            <w:r>
+              <w:rPr>
+                <w:color w:val="000000" w:themeColor="text1"/>
+              </w:rPr>
+              <w:t>e_email_us</w:t>
+            </w:r>
+            <w:r>
+              <w:t>.html</w:t>
+            </w:r>
+          </w:p>
+        </w:tc>
+        <w:tc>
+          <w:tcPr>
+            <w:tcW w:w="3276" w:type="dxa"/>
+            <w:shd w:val="clear" w:color="auto" w:fill="FFFF00"/>
+            <w:vAlign w:val="center"/>
+          </w:tcPr>
+          <w:p>
+            <w:pPr>
+              <w:jc w:val="center"/>
+              <w:cnfStyle w:val="000000100000" w:firstRow="0" w:lastRow="0" w:firstColumn="0" w:lastColumn="0" w:oddVBand="0" w:evenVBand="0" w:oddHBand="1" w:evenHBand="0" w:firstRowFirstColumn="0" w:firstRowLastColumn="0" w:lastRowFirstColumn="0" w:lastRowLastColumn="0"/>
+              <w:rPr>
+                <w:color w:val="000000" w:themeColor="text1"/>
+              </w:rPr>
+            </w:pPr>
+          </w:p>
+        </w:tc>
+      </w:tr>
+      <w:tr>
+        <w:tc>
+          <w:tcPr>
+            <w:cnfStyle w:val="001000000000" w:firstRow="0" w:lastRow="0" w:firstColumn="1" w:lastColumn="0" w:oddVBand="0" w:evenVBand="0" w:oddHBand="0" w:evenHBand="0" w:firstRowFirstColumn="0" w:firstRowLastColumn="0" w:lastRowFirstColumn="0" w:lastRowLastColumn="0"/>
+            <w:tcW w:w="2988" w:type="dxa"/>
+            <w:shd w:val="clear" w:color="auto" w:fill="C2D69B" w:themeFill="accent3" w:themeFillTint="99"/>
+            <w:vAlign w:val="center"/>
+          </w:tcPr>
+          <w:p>
+            <w:pPr>
+              <w:jc w:val="center"/>
+              <w:rPr>
+                <w:b w:val="0"/>
+                <w:bCs w:val="0"/>
+              </w:rPr>
+            </w:pPr>
+            <w:r>
+              <w:rPr>
+                <w:b w:val="0"/>
+                <w:bCs w:val="0"/>
+              </w:rPr>
+              <w:t>our_vision</w:t>
+            </w:r>
+            <w:r>
+              <w:rPr>
+                <w:b w:val="0"/>
+                <w:bCs w:val="0"/>
+              </w:rPr>
+              <w:t>_&amp;_values</w:t>
+            </w:r>
+            <w:r>
+              <w:rPr>
+                <w:b w:val="0"/>
+                <w:bCs w:val="0"/>
+              </w:rPr>
+              <w:t>.html</w:t>
+            </w:r>
+          </w:p>
+        </w:tc>
+        <w:tc>
+          <w:tcPr>
+            <w:tcW w:w="2520" w:type="dxa"/>
+            <w:shd w:val="clear" w:color="auto" w:fill="C2D69B" w:themeFill="accent3" w:themeFillTint="99"/>
+            <w:vAlign w:val="center"/>
+          </w:tcPr>
+          <w:p>
+            <w:pPr>
+              <w:jc w:val="center"/>
+              <w:cnfStyle w:val="000000000000" w:firstRow="0" w:lastRow="0" w:firstColumn="0" w:lastColumn="0" w:oddVBand="0" w:evenVBand="0" w:oddHBand="0" w:evenHBand="0" w:firstRowFirstColumn="0" w:firstRowLastColumn="0" w:lastRowFirstColumn="0" w:lastRowLastColumn="0"/>
+            </w:pPr>
+            <w:r>
+              <w:t>cambodia</w:t>
+            </w:r>
+            <w:r>
+              <w:t>.html</w:t>
+            </w:r>
+          </w:p>
+        </w:tc>
+        <w:tc>
+          <w:tcPr>
+            <w:tcW w:w="3150" w:type="dxa"/>
+            <w:shd w:val="clear" w:color="auto" w:fill="C2D69B" w:themeFill="accent3" w:themeFillTint="99"/>
+            <w:vAlign w:val="center"/>
+          </w:tcPr>
+          <w:p>
+            <w:pPr>
+              <w:jc w:val="center"/>
+              <w:cnfStyle w:val="000000000000" w:firstRow="0" w:lastRow="0" w:firstColumn="0" w:lastColumn="0" w:oddVBand="0" w:evenVBand="0" w:oddHBand="0" w:evenHBand="0" w:firstRowFirstColumn="0" w:firstRowLastColumn="0" w:lastRowFirstColumn="0" w:lastRowLastColumn="0"/>
+            </w:pPr>
+            <w:r>
+              <w:t>our_social_businesses</w:t>
+            </w:r>
+            <w:r>
+              <w:t>.html</w:t>
+            </w:r>
+          </w:p>
+        </w:tc>
+        <w:tc>
+          <w:tcPr>
+            <w:tcW w:w="3510" w:type="dxa"/>
+            <w:shd w:val="clear" w:color="auto" w:fill="C2D69B" w:themeFill="accent3" w:themeFillTint="99"/>
+            <w:vAlign w:val="center"/>
+          </w:tcPr>
+          <w:p>
+            <w:pPr>
+              <w:jc w:val="center"/>
+              <w:cnfStyle w:val="000000000000" w:firstRow="0" w:lastRow="0" w:firstColumn="0" w:lastColumn="0" w:oddVBand="0" w:evenVBand="0" w:oddHBand="0" w:evenHBand="0" w:firstRowFirstColumn="0" w:firstRowLastColumn="0" w:lastRowFirstColumn="0" w:lastRowLastColumn="0"/>
+            </w:pPr>
+            <w:r>
+              <w:t>members_of_ern</w:t>
+            </w:r>
+            <w:r>
+              <w:t>.html</w:t>
+            </w:r>
+          </w:p>
+        </w:tc>
+        <w:tc>
+          <w:tcPr>
+            <w:tcW w:w="2970" w:type="dxa"/>
+            <w:shd w:val="clear" w:color="auto" w:fill="FFFF00"/>
+            <w:vAlign w:val="center"/>
+          </w:tcPr>
+          <w:p>
+            <w:pPr>
+              <w:jc w:val="center"/>
+              <w:cnfStyle w:val="000000000000" w:firstRow="0" w:lastRow="0" w:firstColumn="0" w:lastColumn="0" w:oddVBand="0" w:evenVBand="0" w:oddHBand="0" w:evenHBand="0" w:firstRowFirstColumn="0" w:firstRowLastColumn="0" w:lastRowFirstColumn="0" w:lastRowLastColumn="0"/>
+              <w:rPr>
+                <w:color w:val="000000" w:themeColor="text1"/>
+              </w:rPr>
+            </w:pPr>
+            <w:r>
+              <w:rPr>
+                <w:color w:val="000000" w:themeColor="text1"/>
+              </w:rPr>
+              <w:t>study_with_us</w:t>
+            </w:r>
+            <w:r>
+              <w:t>.html</w:t>
+            </w:r>
+          </w:p>
+        </w:tc>
+        <w:tc>
+          <w:tcPr>
+            <w:tcW w:w="2430" w:type="dxa"/>
+            <w:shd w:val="clear" w:color="auto" w:fill="FFFF00"/>
+            <w:vAlign w:val="center"/>
+          </w:tcPr>
+          <w:p>
+            <w:pPr>
+              <w:jc w:val="center"/>
+              <w:cnfStyle w:val="000000000000" w:firstRow="0" w:lastRow="0" w:firstColumn="0" w:lastColumn="0" w:oddVBand="0" w:evenVBand="0" w:oddHBand="0" w:evenHBand="0" w:firstRowFirstColumn="0" w:firstRowLastColumn="0" w:lastRowFirstColumn="0" w:lastRowLastColumn="0"/>
+              <w:rPr>
+                <w:color w:val="000000" w:themeColor="text1"/>
+              </w:rPr>
+            </w:pPr>
+            <w:r>
+              <w:rPr>
+                <w:color w:val="000000" w:themeColor="text1"/>
+              </w:rPr>
+              <w:t>annual_reviews</w:t>
+            </w:r>
+            <w:r>
+              <w:t>.html</w:t>
+            </w:r>
+          </w:p>
+        </w:tc>
+        <w:tc>
+          <w:tcPr>
+            <w:tcW w:w="2610" w:type="dxa"/>
+            <w:shd w:val="clear" w:color="auto" w:fill="FFFF00"/>
+            <w:vAlign w:val="center"/>
+          </w:tcPr>
+          <w:p>
+            <w:pPr>
+              <w:jc w:val="center"/>
+              <w:cnfStyle w:val="000000000000" w:firstRow="0" w:lastRow="0" w:firstColumn="0" w:lastColumn="0" w:oddVBand="0" w:evenVBand="0" w:oddHBand="0" w:evenHBand="0" w:firstRowFirstColumn="0" w:firstRowLastColumn="0" w:lastRowFirstColumn="0" w:lastRowLastColumn="0"/>
+              <w:rPr>
+                <w:color w:val="000000" w:themeColor="text1"/>
+              </w:rPr>
+            </w:pPr>
+            <w:r>
+              <w:rPr>
+                <w:color w:val="000000" w:themeColor="text1"/>
+              </w:rPr>
+              <w:t>executive_team</w:t>
+            </w:r>
+            <w:r>
+              <w:t>.html</w:t>
+            </w:r>
+          </w:p>
+        </w:tc>
+        <w:tc>
+          <w:tcPr>
+            <w:tcW w:w="3276" w:type="dxa"/>
+            <w:shd w:val="clear" w:color="auto" w:fill="FFFF00"/>
+            <w:vAlign w:val="center"/>
+          </w:tcPr>
+          <w:p>
+            <w:pPr>
+              <w:jc w:val="center"/>
+              <w:cnfStyle w:val="000000000000" w:firstRow="0" w:lastRow="0" w:firstColumn="0" w:lastColumn="0" w:oddVBand="0" w:evenVBand="0" w:oddHBand="0" w:evenHBand="0" w:firstRowFirstColumn="0" w:firstRowLastColumn="0" w:lastRowFirstColumn="0" w:lastRowLastColumn="0"/>
+              <w:rPr>
+                <w:color w:val="000000" w:themeColor="text1"/>
+              </w:rPr>
+            </w:pPr>
+          </w:p>
+        </w:tc>
+      </w:tr>
+      <w:tr>
+        <w:trPr>
+          <w:cnfStyle w:val="000000100000" w:firstRow="0" w:lastRow="0" w:firstColumn="0" w:lastColumn="0" w:oddVBand="0" w:evenVBand="0" w:oddHBand="1" w:evenHBand="0" w:firstRowFirstColumn="0" w:firstRowLastColumn="0" w:lastRowFirstColumn="0" w:lastRowLastColumn="0"/>
+        </w:trPr>
+        <w:tc>
+          <w:tcPr>
+            <w:cnfStyle w:val="001000000000" w:firstRow="0" w:lastRow="0" w:firstColumn="1" w:lastColumn="0" w:oddVBand="0" w:evenVBand="0" w:oddHBand="0" w:evenHBand="0" w:firstRowFirstColumn="0" w:firstRowLastColumn="0" w:lastRowFirstColumn="0" w:lastRowLastColumn="0"/>
+            <w:tcW w:w="2988" w:type="dxa"/>
+            <w:shd w:val="clear" w:color="auto" w:fill="C2D69B" w:themeFill="accent3" w:themeFillTint="99"/>
+            <w:vAlign w:val="center"/>
+          </w:tcPr>
+          <w:p>
+            <w:pPr>
+              <w:jc w:val="center"/>
+              <w:rPr>
+                <w:b w:val="0"/>
+                <w:bCs w:val="0"/>
+              </w:rPr>
+            </w:pPr>
+            <w:r>
+              <w:rPr>
+                <w:b w:val="0"/>
+                <w:bCs w:val="0"/>
+              </w:rPr>
+              <w:t>our_structure</w:t>
+            </w:r>
+            <w:r>
+              <w:rPr>
+                <w:b w:val="0"/>
+                <w:bCs w:val="0"/>
+              </w:rPr>
+              <w:t>.html</w:t>
+            </w:r>
+          </w:p>
+        </w:tc>
+        <w:tc>
+          <w:tcPr>
+            <w:tcW w:w="2520" w:type="dxa"/>
+            <w:shd w:val="clear" w:color="auto" w:fill="C2D69B" w:themeFill="accent3" w:themeFillTint="99"/>
+            <w:vAlign w:val="center"/>
+          </w:tcPr>
+          <w:p>
+            <w:pPr>
+              <w:jc w:val="center"/>
+              <w:cnfStyle w:val="000000100000" w:firstRow="0" w:lastRow="0" w:firstColumn="0" w:lastColumn="0" w:oddVBand="0" w:evenVBand="0" w:oddHBand="1" w:evenHBand="0" w:firstRowFirstColumn="0" w:firstRowLastColumn="0" w:lastRowFirstColumn="0" w:lastRowLastColumn="0"/>
+            </w:pPr>
+            <w:r>
+              <w:t>sri_lanka</w:t>
+            </w:r>
+            <w:r>
+              <w:t>.html</w:t>
+            </w:r>
+          </w:p>
+        </w:tc>
+        <w:tc>
+          <w:tcPr>
+            <w:tcW w:w="3150" w:type="dxa"/>
+            <w:shd w:val="clear" w:color="auto" w:fill="C2D69B" w:themeFill="accent3" w:themeFillTint="99"/>
+            <w:vAlign w:val="center"/>
+          </w:tcPr>
+          <w:p>
+            <w:pPr>
+              <w:jc w:val="center"/>
+              <w:cnfStyle w:val="000000100000" w:firstRow="0" w:lastRow="0" w:firstColumn="0" w:lastColumn="0" w:oddVBand="0" w:evenVBand="0" w:oddHBand="1" w:evenHBand="0" w:firstRowFirstColumn="0" w:firstRowLastColumn="0" w:lastRowFirstColumn="0" w:lastRowLastColumn="0"/>
+            </w:pPr>
+            <w:r>
+              <w:t>scaling_up</w:t>
+            </w:r>
+            <w:r>
+              <w:t>.html</w:t>
+            </w:r>
+          </w:p>
+        </w:tc>
+        <w:tc>
+          <w:tcPr>
+            <w:tcW w:w="3510" w:type="dxa"/>
+            <w:shd w:val="clear" w:color="auto" w:fill="C2D69B" w:themeFill="accent3" w:themeFillTint="99"/>
+            <w:vAlign w:val="center"/>
+          </w:tcPr>
+          <w:p>
+            <w:pPr>
+              <w:jc w:val="center"/>
+              <w:cnfStyle w:val="000000100000" w:firstRow="0" w:lastRow="0" w:firstColumn="0" w:lastColumn="0" w:oddVBand="0" w:evenVBand="0" w:oddHBand="1" w:evenHBand="0" w:firstRowFirstColumn="0" w:firstRowLastColumn="0" w:lastRowFirstColumn="0" w:lastRowLastColumn="0"/>
+            </w:pPr>
+            <w:r>
+              <w:t>Projects</w:t>
+            </w:r>
+            <w:r>
+              <w:t>_</w:t>
+            </w:r>
+            <w:r>
+              <w:t>&amp;</w:t>
+            </w:r>
+            <w:r>
+              <w:t>_</w:t>
+            </w:r>
+            <w:r>
+              <w:t>publications</w:t>
+            </w:r>
+            <w:r>
+              <w:t>.html</w:t>
+            </w:r>
+          </w:p>
+        </w:tc>
+        <w:tc>
+          <w:tcPr>
+            <w:tcW w:w="2970" w:type="dxa"/>
+            <w:shd w:val="clear" w:color="auto" w:fill="FFFF00"/>
+            <w:vAlign w:val="center"/>
+          </w:tcPr>
+          <w:p>
+            <w:pPr>
+              <w:jc w:val="center"/>
+              <w:cnfStyle w:val="000000100000" w:firstRow="0" w:lastRow="0" w:firstColumn="0" w:lastColumn="0" w:oddVBand="0" w:evenVBand="0" w:oddHBand="1" w:evenHBand="0" w:firstRowFirstColumn="0" w:firstRowLastColumn="0" w:lastRowFirstColumn="0" w:lastRowLastColumn="0"/>
+              <w:rPr>
+                <w:color w:val="000000" w:themeColor="text1"/>
+              </w:rPr>
+            </w:pPr>
+            <w:r>
+              <w:rPr>
+                <w:color w:val="000000" w:themeColor="text1"/>
+              </w:rPr>
+              <w:t>fundralse_for_us</w:t>
+            </w:r>
+            <w:r>
+              <w:t>.html</w:t>
+            </w:r>
+          </w:p>
+        </w:tc>
+        <w:tc>
+          <w:tcPr>
+            <w:tcW w:w="2430" w:type="dxa"/>
+            <w:shd w:val="clear" w:color="auto" w:fill="FFFF00"/>
+            <w:vAlign w:val="center"/>
+          </w:tcPr>
+          <w:p>
+            <w:pPr>
+              <w:jc w:val="center"/>
+              <w:cnfStyle w:val="000000100000" w:firstRow="0" w:lastRow="0" w:firstColumn="0" w:lastColumn="0" w:oddVBand="0" w:evenVBand="0" w:oddHBand="1" w:evenHBand="0" w:firstRowFirstColumn="0" w:firstRowLastColumn="0" w:lastRowFirstColumn="0" w:lastRowLastColumn="0"/>
+              <w:rPr>
+                <w:color w:val="000000" w:themeColor="text1"/>
+              </w:rPr>
+            </w:pPr>
+          </w:p>
+        </w:tc>
+        <w:tc>
+          <w:tcPr>
+            <w:tcW w:w="2610" w:type="dxa"/>
+            <w:shd w:val="clear" w:color="auto" w:fill="FFFF00"/>
+            <w:vAlign w:val="center"/>
+          </w:tcPr>
+          <w:p>
+            <w:pPr>
+              <w:jc w:val="center"/>
+              <w:cnfStyle w:val="000000100000" w:firstRow="0" w:lastRow="0" w:firstColumn="0" w:lastColumn="0" w:oddVBand="0" w:evenVBand="0" w:oddHBand="1" w:evenHBand="0" w:firstRowFirstColumn="0" w:firstRowLastColumn="0" w:lastRowFirstColumn="0" w:lastRowLastColumn="0"/>
+              <w:rPr>
+                <w:color w:val="000000" w:themeColor="text1"/>
+              </w:rPr>
+            </w:pPr>
+          </w:p>
+        </w:tc>
+        <w:tc>
+          <w:tcPr>
+            <w:tcW w:w="3276" w:type="dxa"/>
+            <w:shd w:val="clear" w:color="auto" w:fill="FFFF00"/>
+            <w:vAlign w:val="center"/>
+          </w:tcPr>
+          <w:p>
+            <w:pPr>
+              <w:jc w:val="center"/>
+              <w:cnfStyle w:val="000000100000" w:firstRow="0" w:lastRow="0" w:firstColumn="0" w:lastColumn="0" w:oddVBand="0" w:evenVBand="0" w:oddHBand="1" w:evenHBand="0" w:firstRowFirstColumn="0" w:firstRowLastColumn="0" w:lastRowFirstColumn="0" w:lastRowLastColumn="0"/>
+              <w:rPr>
+                <w:color w:val="000000" w:themeColor="text1"/>
+              </w:rPr>
+            </w:pPr>
+          </w:p>
+        </w:tc>
+      </w:tr>
+      <w:tr>
+        <w:tc>
+          <w:tcPr>
+            <w:cnfStyle w:val="001000000000" w:firstRow="0" w:lastRow="0" w:firstColumn="1" w:lastColumn="0" w:oddVBand="0" w:evenVBand="0" w:oddHBand="0" w:evenHBand="0" w:firstRowFirstColumn="0" w:firstRowLastColumn="0" w:lastRowFirstColumn="0" w:lastRowLastColumn="0"/>
+            <w:tcW w:w="2988" w:type="dxa"/>
+            <w:shd w:val="clear" w:color="auto" w:fill="C2D69B" w:themeFill="accent3" w:themeFillTint="99"/>
+            <w:vAlign w:val="center"/>
+          </w:tcPr>
+          <w:p>
+            <w:pPr>
+              <w:jc w:val="center"/>
+              <w:rPr>
+                <w:b w:val="0"/>
+                <w:bCs w:val="0"/>
+              </w:rPr>
+            </w:pPr>
+            <w:r>
+              <w:rPr>
+                <w:b w:val="0"/>
+                <w:bCs w:val="0"/>
+              </w:rPr>
+              <w:t>trustees</w:t>
+            </w:r>
+            <w:r>
+              <w:rPr>
+                <w:b w:val="0"/>
+                <w:bCs w:val="0"/>
+              </w:rPr>
+              <w:t>.html</w:t>
+            </w:r>
+          </w:p>
+        </w:tc>
+        <w:tc>
+          <w:tcPr>
+            <w:tcW w:w="2520" w:type="dxa"/>
+            <w:shd w:val="clear" w:color="auto" w:fill="C2D69B" w:themeFill="accent3" w:themeFillTint="99"/>
+            <w:vAlign w:val="center"/>
+          </w:tcPr>
+          <w:p>
+            <w:pPr>
+              <w:tabs>
+                <w:tab w:val="left" w:pos="245"/>
+              </w:tabs>
+              <w:jc w:val="center"/>
+              <w:cnfStyle w:val="000000000000" w:firstRow="0" w:lastRow="0" w:firstColumn="0" w:lastColumn="0" w:oddVBand="0" w:evenVBand="0" w:oddHBand="0" w:evenHBand="0" w:firstRowFirstColumn="0" w:firstRowLastColumn="0" w:lastRowFirstColumn="0" w:lastRowLastColumn="0"/>
+            </w:pPr>
+            <w:r>
+              <w:t>indonesia</w:t>
+            </w:r>
+            <w:r>
+              <w:t>.html</w:t>
+            </w:r>
+          </w:p>
+        </w:tc>
+        <w:tc>
+          <w:tcPr>
+            <w:tcW w:w="3150" w:type="dxa"/>
+            <w:shd w:val="clear" w:color="auto" w:fill="C2D69B" w:themeFill="accent3" w:themeFillTint="99"/>
+            <w:vAlign w:val="center"/>
+          </w:tcPr>
+          <w:p>
+            <w:pPr>
+              <w:jc w:val="center"/>
+              <w:cnfStyle w:val="000000000000" w:firstRow="0" w:lastRow="0" w:firstColumn="0" w:lastColumn="0" w:oddVBand="0" w:evenVBand="0" w:oddHBand="0" w:evenHBand="0" w:firstRowFirstColumn="0" w:firstRowLastColumn="0" w:lastRowFirstColumn="0" w:lastRowLastColumn="0"/>
+            </w:pPr>
+          </w:p>
+        </w:tc>
+        <w:tc>
+          <w:tcPr>
+            <w:tcW w:w="3510" w:type="dxa"/>
+            <w:shd w:val="clear" w:color="auto" w:fill="C2D69B" w:themeFill="accent3" w:themeFillTint="99"/>
+            <w:vAlign w:val="center"/>
+          </w:tcPr>
+          <w:p>
+            <w:pPr>
+              <w:jc w:val="center"/>
+              <w:cnfStyle w:val="000000000000" w:firstRow="0" w:lastRow="0" w:firstColumn="0" w:lastColumn="0" w:oddVBand="0" w:evenVBand="0" w:oddHBand="0" w:evenHBand="0" w:firstRowFirstColumn="0" w:firstRowLastColumn="0" w:lastRowFirstColumn="0" w:lastRowLastColumn="0"/>
+            </w:pPr>
+            <w:r>
+              <w:t>atlas_of_spinal_orthotics</w:t>
+            </w:r>
+            <w:r>
+              <w:t>.html</w:t>
+            </w:r>
+          </w:p>
+        </w:tc>
+        <w:tc>
+          <w:tcPr>
+            <w:tcW w:w="2970" w:type="dxa"/>
+            <w:shd w:val="clear" w:color="auto" w:fill="FFFF00"/>
+            <w:vAlign w:val="center"/>
+          </w:tcPr>
+          <w:p>
+            <w:pPr>
+              <w:jc w:val="center"/>
+              <w:cnfStyle w:val="000000000000" w:firstRow="0" w:lastRow="0" w:firstColumn="0" w:lastColumn="0" w:oddVBand="0" w:evenVBand="0" w:oddHBand="0" w:evenHBand="0" w:firstRowFirstColumn="0" w:firstRowLastColumn="0" w:lastRowFirstColumn="0" w:lastRowLastColumn="0"/>
+              <w:rPr>
+                <w:color w:val="000000" w:themeColor="text1"/>
+              </w:rPr>
+            </w:pPr>
+            <w:r>
+              <w:rPr>
+                <w:color w:val="000000" w:themeColor="text1"/>
+              </w:rPr>
+              <w:t>supporter_groups</w:t>
+            </w:r>
+            <w:r>
+              <w:t>.html</w:t>
+            </w:r>
+          </w:p>
+        </w:tc>
+        <w:tc>
+          <w:tcPr>
+            <w:tcW w:w="2430" w:type="dxa"/>
+            <w:shd w:val="clear" w:color="auto" w:fill="FFFF00"/>
+            <w:vAlign w:val="center"/>
+          </w:tcPr>
+          <w:p>
+            <w:pPr>
+              <w:jc w:val="center"/>
+              <w:cnfStyle w:val="000000000000" w:firstRow="0" w:lastRow="0" w:firstColumn="0" w:lastColumn="0" w:oddVBand="0" w:evenVBand="0" w:oddHBand="0" w:evenHBand="0" w:firstRowFirstColumn="0" w:firstRowLastColumn="0" w:lastRowFirstColumn="0" w:lastRowLastColumn="0"/>
+              <w:rPr>
+                <w:color w:val="000000" w:themeColor="text1"/>
+              </w:rPr>
+            </w:pPr>
+          </w:p>
+        </w:tc>
+        <w:tc>
+          <w:tcPr>
+            <w:tcW w:w="2610" w:type="dxa"/>
+            <w:shd w:val="clear" w:color="auto" w:fill="FFFF00"/>
+            <w:vAlign w:val="center"/>
+          </w:tcPr>
+          <w:p>
+            <w:pPr>
+              <w:jc w:val="center"/>
+              <w:cnfStyle w:val="000000000000" w:firstRow="0" w:lastRow="0" w:firstColumn="0" w:lastColumn="0" w:oddVBand="0" w:evenVBand="0" w:oddHBand="0" w:evenHBand="0" w:firstRowFirstColumn="0" w:firstRowLastColumn="0" w:lastRowFirstColumn="0" w:lastRowLastColumn="0"/>
+              <w:rPr>
+                <w:color w:val="000000" w:themeColor="text1"/>
+              </w:rPr>
+            </w:pPr>
+          </w:p>
+        </w:tc>
+        <w:tc>
+          <w:tcPr>
+            <w:tcW w:w="3276" w:type="dxa"/>
+            <w:shd w:val="clear" w:color="auto" w:fill="FFFF00"/>
+            <w:vAlign w:val="center"/>
+          </w:tcPr>
+          <w:p>
+            <w:pPr>
+              <w:jc w:val="center"/>
+              <w:cnfStyle w:val="000000000000" w:firstRow="0" w:lastRow="0" w:firstColumn="0" w:lastColumn="0" w:oddVBand="0" w:evenVBand="0" w:oddHBand="0" w:evenHBand="0" w:firstRowFirstColumn="0" w:firstRowLastColumn="0" w:lastRowFirstColumn="0" w:lastRowLastColumn="0"/>
+              <w:rPr>
+                <w:color w:val="000000" w:themeColor="text1"/>
+              </w:rPr>
+            </w:pPr>
+          </w:p>
+        </w:tc>
+      </w:tr>
+      <w:tr>
+        <w:trPr>
+          <w:cnfStyle w:val="000000100000" w:firstRow="0" w:lastRow="0" w:firstColumn="0" w:lastColumn="0" w:oddVBand="0" w:evenVBand="0" w:oddHBand="1" w:evenHBand="0" w:firstRowFirstColumn="0" w:firstRowLastColumn="0" w:lastRowFirstColumn="0" w:lastRowLastColumn="0"/>
+        </w:trPr>
+        <w:tc>
+          <w:tcPr>
+            <w:cnfStyle w:val="001000000000" w:firstRow="0" w:lastRow="0" w:firstColumn="1" w:lastColumn="0" w:oddVBand="0" w:evenVBand="0" w:oddHBand="0" w:evenHBand="0" w:firstRowFirstColumn="0" w:firstRowLastColumn="0" w:lastRowFirstColumn="0" w:lastRowLastColumn="0"/>
+            <w:tcW w:w="2988" w:type="dxa"/>
+            <w:shd w:val="clear" w:color="auto" w:fill="C2D69B" w:themeFill="accent3" w:themeFillTint="99"/>
+            <w:vAlign w:val="center"/>
+          </w:tcPr>
+          <w:p>
+            <w:pPr>
+              <w:jc w:val="center"/>
+              <w:rPr>
+                <w:b w:val="0"/>
+                <w:bCs w:val="0"/>
+              </w:rPr>
+            </w:pPr>
+            <w:r>
+              <w:rPr>
+                <w:b w:val="0"/>
+                <w:bCs w:val="0"/>
+              </w:rPr>
+              <w:t>our history</w:t>
+            </w:r>
+            <w:r>
+              <w:rPr>
+                <w:b w:val="0"/>
+                <w:bCs w:val="0"/>
+              </w:rPr>
+              <w:t>.html</w:t>
+            </w:r>
+          </w:p>
+        </w:tc>
+        <w:tc>
+          <w:tcPr>
+            <w:tcW w:w="2520" w:type="dxa"/>
+            <w:shd w:val="clear" w:color="auto" w:fill="C2D69B" w:themeFill="accent3" w:themeFillTint="99"/>
+            <w:vAlign w:val="center"/>
+          </w:tcPr>
+          <w:p>
+            <w:pPr>
+              <w:jc w:val="center"/>
+              <w:cnfStyle w:val="000000100000" w:firstRow="0" w:lastRow="0" w:firstColumn="0" w:lastColumn="0" w:oddVBand="0" w:evenVBand="0" w:oddHBand="1" w:evenHBand="0" w:firstRowFirstColumn="0" w:firstRowLastColumn="0" w:lastRowFirstColumn="0" w:lastRowLastColumn="0"/>
+            </w:pPr>
+            <w:r>
+              <w:t>philippines</w:t>
+            </w:r>
+            <w:r>
+              <w:t>.html</w:t>
+            </w:r>
+          </w:p>
+        </w:tc>
+        <w:tc>
+          <w:tcPr>
+            <w:tcW w:w="3150" w:type="dxa"/>
+            <w:shd w:val="clear" w:color="auto" w:fill="C2D69B" w:themeFill="accent3" w:themeFillTint="99"/>
+            <w:vAlign w:val="center"/>
+          </w:tcPr>
+          <w:p>
+            <w:pPr>
+              <w:jc w:val="center"/>
+              <w:cnfStyle w:val="000000100000" w:firstRow="0" w:lastRow="0" w:firstColumn="0" w:lastColumn="0" w:oddVBand="0" w:evenVBand="0" w:oddHBand="1" w:evenHBand="0" w:firstRowFirstColumn="0" w:firstRowLastColumn="0" w:lastRowFirstColumn="0" w:lastRowLastColumn="0"/>
+            </w:pPr>
+          </w:p>
+        </w:tc>
+        <w:tc>
+          <w:tcPr>
+            <w:tcW w:w="3510" w:type="dxa"/>
+            <w:shd w:val="clear" w:color="auto" w:fill="C2D69B" w:themeFill="accent3" w:themeFillTint="99"/>
+            <w:vAlign w:val="center"/>
+          </w:tcPr>
+          <w:p>
+            <w:pPr>
+              <w:jc w:val="center"/>
+              <w:cnfStyle w:val="000000100000" w:firstRow="0" w:lastRow="0" w:firstColumn="0" w:lastColumn="0" w:oddVBand="0" w:evenVBand="0" w:oddHBand="1" w:evenHBand="0" w:firstRowFirstColumn="0" w:firstRowLastColumn="0" w:lastRowFirstColumn="0" w:lastRowLastColumn="0"/>
+            </w:pPr>
+          </w:p>
+        </w:tc>
+        <w:tc>
+          <w:tcPr>
+            <w:tcW w:w="2970" w:type="dxa"/>
+            <w:shd w:val="clear" w:color="auto" w:fill="FFFF00"/>
+            <w:vAlign w:val="center"/>
+          </w:tcPr>
+          <w:p>
+            <w:pPr>
+              <w:jc w:val="center"/>
+              <w:cnfStyle w:val="000000100000" w:firstRow="0" w:lastRow="0" w:firstColumn="0" w:lastColumn="0" w:oddVBand="0" w:evenVBand="0" w:oddHBand="1" w:evenHBand="0" w:firstRowFirstColumn="0" w:firstRowLastColumn="0" w:lastRowFirstColumn="0" w:lastRowLastColumn="0"/>
+              <w:rPr>
+                <w:color w:val="000000" w:themeColor="text1"/>
+              </w:rPr>
+            </w:pPr>
+            <w:r>
+              <w:rPr>
+                <w:color w:val="000000" w:themeColor="text1"/>
+              </w:rPr>
+              <w:t>make_a_donation</w:t>
+            </w:r>
+            <w:r>
+              <w:t>.html</w:t>
+            </w:r>
+          </w:p>
+        </w:tc>
+        <w:tc>
+          <w:tcPr>
+            <w:tcW w:w="2430" w:type="dxa"/>
+            <w:shd w:val="clear" w:color="auto" w:fill="FFFF00"/>
+            <w:vAlign w:val="center"/>
+          </w:tcPr>
+          <w:p>
+            <w:pPr>
+              <w:jc w:val="center"/>
+              <w:cnfStyle w:val="000000100000" w:firstRow="0" w:lastRow="0" w:firstColumn="0" w:lastColumn="0" w:oddVBand="0" w:evenVBand="0" w:oddHBand="1" w:evenHBand="0" w:firstRowFirstColumn="0" w:firstRowLastColumn="0" w:lastRowFirstColumn="0" w:lastRowLastColumn="0"/>
+              <w:rPr>
+                <w:color w:val="000000" w:themeColor="text1"/>
+              </w:rPr>
+            </w:pPr>
+          </w:p>
+        </w:tc>
+        <w:tc>
+          <w:tcPr>
+            <w:tcW w:w="2610" w:type="dxa"/>
+            <w:shd w:val="clear" w:color="auto" w:fill="FFFF00"/>
+            <w:vAlign w:val="center"/>
+          </w:tcPr>
+          <w:p>
+            <w:pPr>
+              <w:jc w:val="center"/>
+              <w:cnfStyle w:val="000000100000" w:firstRow="0" w:lastRow="0" w:firstColumn="0" w:lastColumn="0" w:oddVBand="0" w:evenVBand="0" w:oddHBand="1" w:evenHBand="0" w:firstRowFirstColumn="0" w:firstRowLastColumn="0" w:lastRowFirstColumn="0" w:lastRowLastColumn="0"/>
+              <w:rPr>
+                <w:color w:val="000000" w:themeColor="text1"/>
+              </w:rPr>
+            </w:pPr>
+          </w:p>
+        </w:tc>
+        <w:tc>
+          <w:tcPr>
+            <w:tcW w:w="3276" w:type="dxa"/>
+            <w:shd w:val="clear" w:color="auto" w:fill="FFFF00"/>
+            <w:vAlign w:val="center"/>
+          </w:tcPr>
+          <w:p>
+            <w:pPr>
+              <w:jc w:val="center"/>
+              <w:cnfStyle w:val="000000100000" w:firstRow="0" w:lastRow="0" w:firstColumn="0" w:lastColumn="0" w:oddVBand="0" w:evenVBand="0" w:oddHBand="1" w:evenHBand="0" w:firstRowFirstColumn="0" w:firstRowLastColumn="0" w:lastRowFirstColumn="0" w:lastRowLastColumn="0"/>
+              <w:rPr>
+                <w:color w:val="000000" w:themeColor="text1"/>
+              </w:rPr>
+            </w:pPr>
+          </w:p>
+        </w:tc>
+      </w:tr>
+      <w:tr>
+        <w:tc>
+          <w:tcPr>
+            <w:cnfStyle w:val="001000000000" w:firstRow="0" w:lastRow="0" w:firstColumn="1" w:lastColumn="0" w:oddVBand="0" w:evenVBand="0" w:oddHBand="0" w:evenHBand="0" w:firstRowFirstColumn="0" w:firstRowLastColumn="0" w:lastRowFirstColumn="0" w:lastRowLastColumn="0"/>
+            <w:tcW w:w="2988" w:type="dxa"/>
+            <w:shd w:val="clear" w:color="auto" w:fill="C2D69B" w:themeFill="accent3" w:themeFillTint="99"/>
+            <w:vAlign w:val="center"/>
+          </w:tcPr>
+          <w:p>
+            <w:pPr>
+              <w:jc w:val="center"/>
+              <w:rPr>
+                <w:b w:val="0"/>
+                <w:bCs w:val="0"/>
+              </w:rPr>
+            </w:pPr>
+            <w:r>
+              <w:rPr>
+                <w:b w:val="0"/>
+                <w:bCs w:val="0"/>
+              </w:rPr>
+              <w:t>our awards</w:t>
+            </w:r>
+            <w:r>
+              <w:rPr>
+                <w:b w:val="0"/>
+                <w:bCs w:val="0"/>
+              </w:rPr>
+              <w:t>.html</w:t>
+            </w:r>
+          </w:p>
+        </w:tc>
+        <w:tc>
+          <w:tcPr>
+            <w:tcW w:w="2520" w:type="dxa"/>
+            <w:shd w:val="clear" w:color="auto" w:fill="C2D69B" w:themeFill="accent3" w:themeFillTint="99"/>
+            <w:vAlign w:val="center"/>
+          </w:tcPr>
+          <w:p>
+            <w:pPr>
+              <w:jc w:val="center"/>
+              <w:cnfStyle w:val="000000000000" w:firstRow="0" w:lastRow="0" w:firstColumn="0" w:lastColumn="0" w:oddVBand="0" w:evenVBand="0" w:oddHBand="0" w:evenHBand="0" w:firstRowFirstColumn="0" w:firstRowLastColumn="0" w:lastRowFirstColumn="0" w:lastRowLastColumn="0"/>
+            </w:pPr>
+            <w:r>
+              <w:t>myanmar</w:t>
+            </w:r>
+            <w:r>
+              <w:t>.html</w:t>
+            </w:r>
+          </w:p>
+        </w:tc>
+        <w:tc>
+          <w:tcPr>
+            <w:tcW w:w="3150" w:type="dxa"/>
+            <w:shd w:val="clear" w:color="auto" w:fill="C2D69B" w:themeFill="accent3" w:themeFillTint="99"/>
+            <w:vAlign w:val="center"/>
+          </w:tcPr>
+          <w:p>
+            <w:pPr>
+              <w:jc w:val="center"/>
+              <w:cnfStyle w:val="000000000000" w:firstRow="0" w:lastRow="0" w:firstColumn="0" w:lastColumn="0" w:oddVBand="0" w:evenVBand="0" w:oddHBand="0" w:evenHBand="0" w:firstRowFirstColumn="0" w:firstRowLastColumn="0" w:lastRowFirstColumn="0" w:lastRowLastColumn="0"/>
+            </w:pPr>
+          </w:p>
+        </w:tc>
+        <w:tc>
+          <w:tcPr>
+            <w:tcW w:w="3510" w:type="dxa"/>
+            <w:shd w:val="clear" w:color="auto" w:fill="C2D69B" w:themeFill="accent3" w:themeFillTint="99"/>
+            <w:vAlign w:val="center"/>
+          </w:tcPr>
+          <w:p>
+            <w:pPr>
+              <w:jc w:val="center"/>
+              <w:cnfStyle w:val="000000000000" w:firstRow="0" w:lastRow="0" w:firstColumn="0" w:lastColumn="0" w:oddVBand="0" w:evenVBand="0" w:oddHBand="0" w:evenHBand="0" w:firstRowFirstColumn="0" w:firstRowLastColumn="0" w:lastRowFirstColumn="0" w:lastRowLastColumn="0"/>
+            </w:pPr>
+          </w:p>
+        </w:tc>
+        <w:tc>
+          <w:tcPr>
+            <w:tcW w:w="2970" w:type="dxa"/>
+            <w:shd w:val="clear" w:color="auto" w:fill="FFFF00"/>
+            <w:vAlign w:val="center"/>
+          </w:tcPr>
+          <w:p>
+            <w:pPr>
+              <w:jc w:val="center"/>
+              <w:cnfStyle w:val="000000000000" w:firstRow="0" w:lastRow="0" w:firstColumn="0" w:lastColumn="0" w:oddVBand="0" w:evenVBand="0" w:oddHBand="0" w:evenHBand="0" w:firstRowFirstColumn="0" w:firstRowLastColumn="0" w:lastRowFirstColumn="0" w:lastRowLastColumn="0"/>
+              <w:rPr>
+                <w:color w:val="000000" w:themeColor="text1"/>
+              </w:rPr>
+            </w:pPr>
+            <w:r>
+              <w:rPr>
+                <w:color w:val="000000" w:themeColor="text1"/>
+              </w:rPr>
+              <w:t>downloads_&amp;_links</w:t>
+            </w:r>
+            <w:r>
+              <w:t>.html</w:t>
+            </w:r>
+          </w:p>
+        </w:tc>
+        <w:tc>
+          <w:tcPr>
+            <w:tcW w:w="2430" w:type="dxa"/>
+            <w:shd w:val="clear" w:color="auto" w:fill="FFFF00"/>
+            <w:vAlign w:val="center"/>
+          </w:tcPr>
+          <w:p>
+            <w:pPr>
+              <w:jc w:val="center"/>
+              <w:cnfStyle w:val="000000000000" w:firstRow="0" w:lastRow="0" w:firstColumn="0" w:lastColumn="0" w:oddVBand="0" w:evenVBand="0" w:oddHBand="0" w:evenHBand="0" w:firstRowFirstColumn="0" w:firstRowLastColumn="0" w:lastRowFirstColumn="0" w:lastRowLastColumn="0"/>
+              <w:rPr>
+                <w:color w:val="000000" w:themeColor="text1"/>
+              </w:rPr>
+            </w:pPr>
+          </w:p>
+        </w:tc>
+        <w:tc>
+          <w:tcPr>
+            <w:tcW w:w="2610" w:type="dxa"/>
+            <w:shd w:val="clear" w:color="auto" w:fill="FFFF00"/>
+            <w:vAlign w:val="center"/>
+          </w:tcPr>
+          <w:p>
+            <w:pPr>
+              <w:jc w:val="center"/>
+              <w:cnfStyle w:val="000000000000" w:firstRow="0" w:lastRow="0" w:firstColumn="0" w:lastColumn="0" w:oddVBand="0" w:evenVBand="0" w:oddHBand="0" w:evenHBand="0" w:firstRowFirstColumn="0" w:firstRowLastColumn="0" w:lastRowFirstColumn="0" w:lastRowLastColumn="0"/>
+              <w:rPr>
+                <w:color w:val="000000" w:themeColor="text1"/>
+              </w:rPr>
+            </w:pPr>
+          </w:p>
+        </w:tc>
+        <w:tc>
+          <w:tcPr>
+            <w:tcW w:w="3276" w:type="dxa"/>
+            <w:shd w:val="clear" w:color="auto" w:fill="FFFF00"/>
+            <w:vAlign w:val="center"/>
+          </w:tcPr>
+          <w:p>
+            <w:pPr>
+              <w:jc w:val="center"/>
+              <w:cnfStyle w:val="000000000000" w:firstRow="0" w:lastRow="0" w:firstColumn="0" w:lastColumn="0" w:oddVBand="0" w:evenVBand="0" w:oddHBand="0" w:evenHBand="0" w:firstRowFirstColumn="0" w:firstRowLastColumn="0" w:lastRowFirstColumn="0" w:lastRowLastColumn="0"/>
+              <w:rPr>
+                <w:color w:val="000000" w:themeColor="text1"/>
+              </w:rPr>
+            </w:pPr>
+          </w:p>
+        </w:tc>
+      </w:tr>
+      <w:tr>
+        <w:trPr>
+          <w:cnfStyle w:val="000000100000" w:firstRow="0" w:lastRow="0" w:firstColumn="0" w:lastColumn="0" w:oddVBand="0" w:evenVBand="0" w:oddHBand="1" w:evenHBand="0" w:firstRowFirstColumn="0" w:firstRowLastColumn="0" w:lastRowFirstColumn="0" w:lastRowLastColumn="0"/>
+        </w:trPr>
+        <w:tc>
+          <w:tcPr>
+            <w:cnfStyle w:val="001000000000" w:firstRow="0" w:lastRow="0" w:firstColumn="1" w:lastColumn="0" w:oddVBand="0" w:evenVBand="0" w:oddHBand="0" w:evenHBand="0" w:firstRowFirstColumn="0" w:firstRowLastColumn="0" w:lastRowFirstColumn="0" w:lastRowLastColumn="0"/>
+            <w:tcW w:w="2988" w:type="dxa"/>
+            <w:shd w:val="clear" w:color="auto" w:fill="C2D69B" w:themeFill="accent3" w:themeFillTint="99"/>
+            <w:vAlign w:val="center"/>
+          </w:tcPr>
+          <w:p>
+            <w:pPr>
+              <w:jc w:val="center"/>
+              <w:rPr>
+                <w:b w:val="0"/>
+                <w:bCs w:val="0"/>
+              </w:rPr>
+            </w:pPr>
+            <w:r>
+              <w:rPr>
+                <w:b w:val="0"/>
+                <w:bCs w:val="0"/>
+              </w:rPr>
+              <w:t>faqs</w:t>
+            </w:r>
+            <w:r>
+              <w:rPr>
+                <w:b w:val="0"/>
+                <w:bCs w:val="0"/>
+              </w:rPr>
+              <w:t>.html</w:t>
+            </w:r>
+          </w:p>
+        </w:tc>
+        <w:tc>
+          <w:tcPr>
+            <w:tcW w:w="2520" w:type="dxa"/>
+            <w:shd w:val="clear" w:color="auto" w:fill="C2D69B" w:themeFill="accent3" w:themeFillTint="99"/>
+            <w:vAlign w:val="center"/>
+          </w:tcPr>
+          <w:p>
+            <w:pPr>
+              <w:jc w:val="center"/>
+              <w:cnfStyle w:val="000000100000" w:firstRow="0" w:lastRow="0" w:firstColumn="0" w:lastColumn="0" w:oddVBand="0" w:evenVBand="0" w:oddHBand="1" w:evenHBand="0" w:firstRowFirstColumn="0" w:firstRowLastColumn="0" w:lastRowFirstColumn="0" w:lastRowLastColumn="0"/>
+            </w:pPr>
+          </w:p>
+        </w:tc>
+        <w:tc>
+          <w:tcPr>
+            <w:tcW w:w="3150" w:type="dxa"/>
+            <w:shd w:val="clear" w:color="auto" w:fill="C2D69B" w:themeFill="accent3" w:themeFillTint="99"/>
+            <w:vAlign w:val="center"/>
+          </w:tcPr>
+          <w:p>
+            <w:pPr>
+              <w:jc w:val="center"/>
+              <w:cnfStyle w:val="000000100000" w:firstRow="0" w:lastRow="0" w:firstColumn="0" w:lastColumn="0" w:oddVBand="0" w:evenVBand="0" w:oddHBand="1" w:evenHBand="0" w:firstRowFirstColumn="0" w:firstRowLastColumn="0" w:lastRowFirstColumn="0" w:lastRowLastColumn="0"/>
+            </w:pPr>
+          </w:p>
+        </w:tc>
+        <w:tc>
+          <w:tcPr>
+            <w:tcW w:w="3510" w:type="dxa"/>
+            <w:shd w:val="clear" w:color="auto" w:fill="C2D69B" w:themeFill="accent3" w:themeFillTint="99"/>
+            <w:vAlign w:val="center"/>
+          </w:tcPr>
+          <w:p>
+            <w:pPr>
+              <w:jc w:val="center"/>
+              <w:cnfStyle w:val="000000100000" w:firstRow="0" w:lastRow="0" w:firstColumn="0" w:lastColumn="0" w:oddVBand="0" w:evenVBand="0" w:oddHBand="1" w:evenHBand="0" w:firstRowFirstColumn="0" w:firstRowLastColumn="0" w:lastRowFirstColumn="0" w:lastRowLastColumn="0"/>
+            </w:pPr>
+          </w:p>
+        </w:tc>
+        <w:tc>
+          <w:tcPr>
+            <w:tcW w:w="2970" w:type="dxa"/>
+            <w:shd w:val="clear" w:color="auto" w:fill="FFFF00"/>
+            <w:vAlign w:val="center"/>
+          </w:tcPr>
+          <w:p>
+            <w:pPr>
+              <w:jc w:val="center"/>
+              <w:cnfStyle w:val="000000100000" w:firstRow="0" w:lastRow="0" w:firstColumn="0" w:lastColumn="0" w:oddVBand="0" w:evenVBand="0" w:oddHBand="1" w:evenHBand="0" w:firstRowFirstColumn="0" w:firstRowLastColumn="0" w:lastRowFirstColumn="0" w:lastRowLastColumn="0"/>
+            </w:pPr>
+          </w:p>
+        </w:tc>
+        <w:tc>
+          <w:tcPr>
+            <w:tcW w:w="2430" w:type="dxa"/>
+            <w:shd w:val="clear" w:color="auto" w:fill="FFFF00"/>
+            <w:vAlign w:val="center"/>
+          </w:tcPr>
+          <w:p>
+            <w:pPr>
+              <w:jc w:val="center"/>
+              <w:cnfStyle w:val="000000100000" w:firstRow="0" w:lastRow="0" w:firstColumn="0" w:lastColumn="0" w:oddVBand="0" w:evenVBand="0" w:oddHBand="1" w:evenHBand="0" w:firstRowFirstColumn="0" w:firstRowLastColumn="0" w:lastRowFirstColumn="0" w:lastRowLastColumn="0"/>
+            </w:pPr>
+          </w:p>
+        </w:tc>
+        <w:tc>
+          <w:tcPr>
+            <w:tcW w:w="2610" w:type="dxa"/>
+            <w:shd w:val="clear" w:color="auto" w:fill="FFFF00"/>
+            <w:vAlign w:val="center"/>
+          </w:tcPr>
+          <w:p>
+            <w:pPr>
+              <w:jc w:val="center"/>
+              <w:cnfStyle w:val="000000100000" w:firstRow="0" w:lastRow="0" w:firstColumn="0" w:lastColumn="0" w:oddVBand="0" w:evenVBand="0" w:oddHBand="1" w:evenHBand="0" w:firstRowFirstColumn="0" w:firstRowLastColumn="0" w:lastRowFirstColumn="0" w:lastRowLastColumn="0"/>
+            </w:pPr>
+          </w:p>
+        </w:tc>
+        <w:tc>
+          <w:tcPr>
+            <w:tcW w:w="3276" w:type="dxa"/>
+            <w:shd w:val="clear" w:color="auto" w:fill="FFFF00"/>
+            <w:vAlign w:val="center"/>
+          </w:tcPr>
+          <w:p>
+            <w:pPr>
+              <w:jc w:val="center"/>
+              <w:cnfStyle w:val="000000100000" w:firstRow="0" w:lastRow="0" w:firstColumn="0" w:lastColumn="0" w:oddVBand="0" w:evenVBand="0" w:oddHBand="1" w:evenHBand="0" w:firstRowFirstColumn="0" w:firstRowLastColumn="0" w:lastRowFirstColumn="0" w:lastRowLastColumn="0"/>
+            </w:pPr>
+          </w:p>
+        </w:tc>
+      </w:tr>
+      <w:tr>
+        <w:tc>
+          <w:tcPr>
+            <w:cnfStyle w:val="001000000000" w:firstRow="0" w:lastRow="0" w:firstColumn="1" w:lastColumn="0" w:oddVBand="0" w:evenVBand="0" w:oddHBand="0" w:evenHBand="0" w:firstRowFirstColumn="0" w:firstRowLastColumn="0" w:lastRowFirstColumn="0" w:lastRowLastColumn="0"/>
+            <w:tcW w:w="2988" w:type="dxa"/>
+          </w:tcPr>
+          <w:p>
+            <w:pPr>
+              <w:jc w:val="center"/>
+            </w:pPr>
+          </w:p>
+        </w:tc>
+        <w:tc>
+          <w:tcPr>
+            <w:tcW w:w="2520" w:type="dxa"/>
+          </w:tcPr>
+          <w:p>
+            <w:pPr>
+              <w:jc w:val="center"/>
+              <w:cnfStyle w:val="000000000000" w:firstRow="0" w:lastRow="0" w:firstColumn="0" w:lastColumn="0" w:oddVBand="0" w:evenVBand="0" w:oddHBand="0" w:evenHBand="0" w:firstRowFirstColumn="0" w:firstRowLastColumn="0" w:lastRowFirstColumn="0" w:lastRowLastColumn="0"/>
+            </w:pPr>
+          </w:p>
+        </w:tc>
+        <w:tc>
+          <w:tcPr>
+            <w:tcW w:w="3150" w:type="dxa"/>
+          </w:tcPr>
+          <w:p>
+            <w:pPr>
+              <w:jc w:val="center"/>
+              <w:cnfStyle w:val="000000000000" w:firstRow="0" w:lastRow="0" w:firstColumn="0" w:lastColumn="0" w:oddVBand="0" w:evenVBand="0" w:oddHBand="0" w:evenHBand="0" w:firstRowFirstColumn="0" w:firstRowLastColumn="0" w:lastRowFirstColumn="0" w:lastRowLastColumn="0"/>
+            </w:pPr>
+          </w:p>
+        </w:tc>
+        <w:tc>
+          <w:tcPr>
+            <w:tcW w:w="3510" w:type="dxa"/>
+          </w:tcPr>
+          <w:p>
+            <w:pPr>
+              <w:jc w:val="center"/>
+              <w:cnfStyle w:val="000000000000" w:firstRow="0" w:lastRow="0" w:firstColumn="0" w:lastColumn="0" w:oddVBand="0" w:evenVBand="0" w:oddHBand="0" w:evenHBand="0" w:firstRowFirstColumn="0" w:firstRowLastColumn="0" w:lastRowFirstColumn="0" w:lastRowLastColumn="0"/>
+            </w:pPr>
+          </w:p>
+        </w:tc>
+        <w:tc>
+          <w:tcPr>
+            <w:tcW w:w="2970" w:type="dxa"/>
+          </w:tcPr>
+          <w:p>
+            <w:pPr>
+              <w:jc w:val="center"/>
+              <w:cnfStyle w:val="000000000000" w:firstRow="0" w:lastRow="0" w:firstColumn="0" w:lastColumn="0" w:oddVBand="0" w:evenVBand="0" w:oddHBand="0" w:evenHBand="0" w:firstRowFirstColumn="0" w:firstRowLastColumn="0" w:lastRowFirstColumn="0" w:lastRowLastColumn="0"/>
+            </w:pPr>
+          </w:p>
+        </w:tc>
+        <w:tc>
+          <w:tcPr>
+            <w:tcW w:w="2430" w:type="dxa"/>
+          </w:tcPr>
+          <w:p>
+            <w:pPr>
+              <w:jc w:val="center"/>
+              <w:cnfStyle w:val="000000000000" w:firstRow="0" w:lastRow="0" w:firstColumn="0" w:lastColumn="0" w:oddVBand="0" w:evenVBand="0" w:oddHBand="0" w:evenHBand="0" w:firstRowFirstColumn="0" w:firstRowLastColumn="0" w:lastRowFirstColumn="0" w:lastRowLastColumn="0"/>
+            </w:pPr>
+          </w:p>
+        </w:tc>
+        <w:tc>
+          <w:tcPr>
+            <w:tcW w:w="2610" w:type="dxa"/>
+          </w:tcPr>
+          <w:p>
+            <w:pPr>
+              <w:jc w:val="center"/>
+              <w:cnfStyle w:val="000000000000" w:firstRow="0" w:lastRow="0" w:firstColumn="0" w:lastColumn="0" w:oddVBand="0" w:evenVBand="0" w:oddHBand="0" w:evenHBand="0" w:firstRowFirstColumn="0" w:firstRowLastColumn="0" w:lastRowFirstColumn="0" w:lastRowLastColumn="0"/>
+            </w:pPr>
+          </w:p>
+        </w:tc>
+        <w:tc>
+          <w:tcPr>
+            <w:tcW w:w="3276" w:type="dxa"/>
+          </w:tcPr>
+          <w:p>
+            <w:pPr>
+              <w:jc w:val="center"/>
+              <w:cnfStyle w:val="000000000000" w:firstRow="0" w:lastRow="0" w:firstColumn="0" w:lastColumn="0" w:oddVBand="0" w:evenVBand="0" w:oddHBand="0" w:evenHBand="0" w:firstRowFirstColumn="0" w:firstRowLastColumn="0" w:lastRowFirstColumn="0" w:lastRowLastColumn="0"/>
+            </w:pPr>
+          </w:p>
+        </w:tc>
+      </w:tr>
+      <w:tr>
+        <w:trPr>
+          <w:cnfStyle w:val="000000100000" w:firstRow="0" w:lastRow="0" w:firstColumn="0" w:lastColumn="0" w:oddVBand="0" w:evenVBand="0" w:oddHBand="1" w:evenHBand="0" w:firstRowFirstColumn="0" w:firstRowLastColumn="0" w:lastRowFirstColumn="0" w:lastRowLastColumn="0"/>
+        </w:trPr>
+        <w:tc>
+          <w:tcPr>
+            <w:cnfStyle w:val="001000000000" w:firstRow="0" w:lastRow="0" w:firstColumn="1" w:lastColumn="0" w:oddVBand="0" w:evenVBand="0" w:oddHBand="0" w:evenHBand="0" w:firstRowFirstColumn="0" w:firstRowLastColumn="0" w:lastRowFirstColumn="0" w:lastRowLastColumn="0"/>
+            <w:tcW w:w="23454" w:type="dxa"/>
+            <w:gridSpan w:val="8"/>
+          </w:tcPr>
+          <w:p>
+            <w:pPr>
+              <w:jc w:val="center"/>
+            </w:pPr>
+          </w:p>
+          <w:p>
+            <w:pPr>
+              <w:jc w:val="center"/>
+            </w:pPr>
+          </w:p>
+          <w:p>
+            <w:pPr>
+              <w:jc w:val="center"/>
+            </w:pPr>
+          </w:p>
+          <w:p>
+            <w:pPr>
+              <w:jc w:val="center"/>
+            </w:pPr>
+          </w:p>
+        </w:tc>
+      </w:tr>
+      <w:tr>
+        <w:tc>
+          <w:tcPr>
+            <w:cnfStyle w:val="001000000000" w:firstRow="0" w:lastRow="0" w:firstColumn="1" w:lastColumn="0" w:oddVBand="0" w:evenVBand="0" w:oddHBand="0" w:evenHBand="0" w:firstRowFirstColumn="0" w:firstRowLastColumn="0" w:lastRowFirstColumn="0" w:lastRowLastColumn="0"/>
+            <w:tcW w:w="2988" w:type="dxa"/>
+          </w:tcPr>
+          <w:p>
+            <w:pPr>
+              <w:jc w:val="center"/>
+            </w:pPr>
+          </w:p>
+        </w:tc>
+        <w:tc>
+          <w:tcPr>
+            <w:tcW w:w="2520" w:type="dxa"/>
+          </w:tcPr>
+          <w:p>
+            <w:pPr>
+              <w:jc w:val="center"/>
+              <w:cnfStyle w:val="000000000000" w:firstRow="0" w:lastRow="0" w:firstColumn="0" w:lastColumn="0" w:oddVBand="0" w:evenVBand="0" w:oddHBand="0" w:evenHBand="0" w:firstRowFirstColumn="0" w:firstRowLastColumn="0" w:lastRowFirstColumn="0" w:lastRowLastColumn="0"/>
+            </w:pPr>
+          </w:p>
+        </w:tc>
+        <w:tc>
+          <w:tcPr>
+            <w:tcW w:w="3150" w:type="dxa"/>
+          </w:tcPr>
+          <w:p>
+            <w:pPr>
+              <w:jc w:val="center"/>
+              <w:cnfStyle w:val="000000000000" w:firstRow="0" w:lastRow="0" w:firstColumn="0" w:lastColumn="0" w:oddVBand="0" w:evenVBand="0" w:oddHBand="0" w:evenHBand="0" w:firstRowFirstColumn="0" w:firstRowLastColumn="0" w:lastRowFirstColumn="0" w:lastRowLastColumn="0"/>
+            </w:pPr>
+          </w:p>
+        </w:tc>
+        <w:tc>
+          <w:tcPr>
+            <w:tcW w:w="3510" w:type="dxa"/>
+          </w:tcPr>
+          <w:p>
+            <w:pPr>
+              <w:jc w:val="center"/>
+              <w:cnfStyle w:val="000000000000" w:firstRow="0" w:lastRow="0" w:firstColumn="0" w:lastColumn="0" w:oddVBand="0" w:evenVBand="0" w:oddHBand="0" w:evenHBand="0" w:firstRowFirstColumn="0" w:firstRowLastColumn="0" w:lastRowFirstColumn="0" w:lastRowLastColumn="0"/>
+            </w:pPr>
+          </w:p>
+        </w:tc>
+        <w:tc>
+          <w:tcPr>
+            <w:tcW w:w="2970" w:type="dxa"/>
+          </w:tcPr>
+          <w:p>
+            <w:pPr>
+              <w:jc w:val="center"/>
+              <w:cnfStyle w:val="000000000000" w:firstRow="0" w:lastRow="0" w:firstColumn="0" w:lastColumn="0" w:oddVBand="0" w:evenVBand="0" w:oddHBand="0" w:evenHBand="0" w:firstRowFirstColumn="0" w:firstRowLastColumn="0" w:lastRowFirstColumn="0" w:lastRowLastColumn="0"/>
+            </w:pPr>
+          </w:p>
+        </w:tc>
+        <w:tc>
+          <w:tcPr>
+            <w:tcW w:w="2430" w:type="dxa"/>
+          </w:tcPr>
+          <w:p>
+            <w:pPr>
+              <w:jc w:val="center"/>
+              <w:cnfStyle w:val="000000000000" w:firstRow="0" w:lastRow="0" w:firstColumn="0" w:lastColumn="0" w:oddVBand="0" w:evenVBand="0" w:oddHBand="0" w:evenHBand="0" w:firstRowFirstColumn="0" w:firstRowLastColumn="0" w:lastRowFirstColumn="0" w:lastRowLastColumn="0"/>
+            </w:pPr>
+          </w:p>
+        </w:tc>
+        <w:tc>
+          <w:tcPr>
+            <w:tcW w:w="2610" w:type="dxa"/>
+          </w:tcPr>
+          <w:p>
+            <w:pPr>
+              <w:jc w:val="center"/>
+              <w:cnfStyle w:val="000000000000" w:firstRow="0" w:lastRow="0" w:firstColumn="0" w:lastColumn="0" w:oddVBand="0" w:evenVBand="0" w:oddHBand="0" w:evenHBand="0" w:firstRowFirstColumn="0" w:firstRowLastColumn="0" w:lastRowFirstColumn="0" w:lastRowLastColumn="0"/>
+            </w:pPr>
+          </w:p>
+        </w:tc>
+        <w:tc>
+          <w:tcPr>
+            <w:tcW w:w="3276" w:type="dxa"/>
           </w:tcPr>
           <w:p>
             <w:pPr>
@@ -1798,106 +3650,11 @@
         </w:tc>
       </w:tr>
     </w:tbl>
-    <w:p>
-      <w:pPr>
-        <w:jc w:val="center"/>
-        <w:rPr>
-          <w:rFonts w:asciiTheme="majorHAnsi" w:hAnsiTheme="majorHAnsi" w:cstheme="majorHAnsi"/>
-          <w:b/>
-          <w:bCs/>
-          <w:color w:val="F79646" w:themeColor="accent6"/>
-          <w:sz w:val="60"/>
-          <w:szCs w:val="60"/>
-          <w14:shadow w14:blurRad="50800" w14:dist="40005" w14:dir="5400000" w14:sx="100000" w14:sy="100000" w14:kx="0" w14:ky="0" w14:algn="tl">
-            <w14:srgbClr w14:val="000000">
-              <w14:alpha w14:val="67000"/>
-              <w14:shade w14:val="5000"/>
-              <w14:satMod w14:val="120000"/>
-            </w14:srgbClr>
-          </w14:shadow>
-          <w14:textOutline w14:w="15773" w14:cap="flat" w14:cmpd="sng" w14:algn="ctr">
-            <w14:gradFill>
-              <w14:gsLst>
-                <w14:gs w14:pos="70000">
-                  <w14:schemeClr w14:val="accent6">
-                    <w14:shade w14:val="50000"/>
-                    <w14:satMod w14:val="190000"/>
-                  </w14:schemeClr>
-                </w14:gs>
-                <w14:gs w14:pos="0">
-                  <w14:schemeClr w14:val="accent6">
-                    <w14:tint w14:val="77000"/>
-                    <w14:satMod w14:val="180000"/>
-                  </w14:schemeClr>
-                </w14:gs>
-              </w14:gsLst>
-              <w14:lin w14:ang="5400000" w14:scaled="0"/>
-            </w14:gradFill>
-            <w14:prstDash w14:val="solid"/>
-            <w14:round/>
-          </w14:textOutline>
-          <w14:textFill>
-            <w14:solidFill>
-              <w14:schemeClr w14:val="accent6">
-                <w14:tint w14:val="15000"/>
-                <w14:satMod w14:val="200000"/>
-              </w14:schemeClr>
-            </w14:solidFill>
-          </w14:textFill>
-        </w:rPr>
-      </w:pPr>
-      <w:r>
-        <w:rPr>
-          <w:rFonts w:asciiTheme="majorHAnsi" w:hAnsiTheme="majorHAnsi" w:cstheme="majorHAnsi"/>
-          <w:b/>
-          <w:bCs/>
-          <w:color w:val="F79646" w:themeColor="accent6"/>
-          <w:sz w:val="60"/>
-          <w:szCs w:val="60"/>
-          <w14:shadow w14:blurRad="50800" w14:dist="40005" w14:dir="5400000" w14:sx="100000" w14:sy="100000" w14:kx="0" w14:ky="0" w14:algn="tl">
-            <w14:srgbClr w14:val="000000">
-              <w14:alpha w14:val="67000"/>
-              <w14:shade w14:val="5000"/>
-              <w14:satMod w14:val="120000"/>
-            </w14:srgbClr>
-          </w14:shadow>
-          <w14:textOutline w14:w="15773" w14:cap="flat" w14:cmpd="sng" w14:algn="ctr">
-            <w14:gradFill>
-              <w14:gsLst>
-                <w14:gs w14:pos="70000">
-                  <w14:schemeClr w14:val="accent6">
-                    <w14:shade w14:val="50000"/>
-                    <w14:satMod w14:val="190000"/>
-                  </w14:schemeClr>
-                </w14:gs>
-                <w14:gs w14:pos="0">
-                  <w14:schemeClr w14:val="accent6">
-                    <w14:tint w14:val="77000"/>
-                    <w14:satMod w14:val="180000"/>
-                  </w14:schemeClr>
-                </w14:gs>
-              </w14:gsLst>
-              <w14:lin w14:ang="5400000" w14:scaled="0"/>
-            </w14:gradFill>
-            <w14:prstDash w14:val="solid"/>
-            <w14:round/>
-          </w14:textOutline>
-          <w14:textFill>
-            <w14:solidFill>
-              <w14:schemeClr w14:val="accent6">
-                <w14:tint w14:val="15000"/>
-                <w14:satMod w14:val="200000"/>
-              </w14:schemeClr>
-            </w14:solidFill>
-          </w14:textFill>
-        </w:rPr>
-        <w:t>Project Website Semester 1</w:t>
-      </w:r>
-    </w:p>
+    <w:p/>
     <w:p/>
     <w:sectPr>
       <w:pgSz w:w="15840" w:h="12240" w:orient="landscape"/>
-      <w:pgMar w:top="1440" w:right="900" w:bottom="1440" w:left="630" w:header="720" w:footer="720" w:gutter="0"/>
+      <w:pgMar w:top="0" w:right="907" w:bottom="450" w:left="634" w:header="720" w:footer="720" w:gutter="0"/>
       <w:cols w:space="720"/>
       <w:docGrid w:linePitch="360"/>
     </w:sectPr>
@@ -2380,6 +4137,113 @@
     <w:uiPriority w:val="99"/>
     <w:rsid w:val="002C1053"/>
   </w:style>
+  <w:style w:type="character" w:styleId="CommentReference">
+    <w:name w:val="annotation reference"/>
+    <w:basedOn w:val="DefaultParagraphFont"/>
+    <w:uiPriority w:val="99"/>
+    <w:semiHidden/>
+    <w:unhideWhenUsed/>
+    <w:rsid w:val="00A31F20"/>
+    <w:rPr>
+      <w:sz w:val="16"/>
+      <w:szCs w:val="16"/>
+    </w:rPr>
+  </w:style>
+  <w:style w:type="paragraph" w:styleId="CommentText">
+    <w:name w:val="annotation text"/>
+    <w:basedOn w:val="Normal"/>
+    <w:link w:val="CommentTextChar"/>
+    <w:uiPriority w:val="99"/>
+    <w:semiHidden/>
+    <w:unhideWhenUsed/>
+    <w:rsid w:val="00A31F20"/>
+    <w:pPr>
+      <w:spacing w:line="240" w:lineRule="auto"/>
+    </w:pPr>
+    <w:rPr>
+      <w:sz w:val="20"/>
+      <w:szCs w:val="20"/>
+    </w:rPr>
+  </w:style>
+  <w:style w:type="character" w:customStyle="1" w:styleId="CommentTextChar">
+    <w:name w:val="Comment Text Char"/>
+    <w:basedOn w:val="DefaultParagraphFont"/>
+    <w:link w:val="CommentText"/>
+    <w:uiPriority w:val="99"/>
+    <w:semiHidden/>
+    <w:rsid w:val="00A31F20"/>
+    <w:rPr>
+      <w:kern w:val="2"/>
+      <w:sz w:val="20"/>
+      <w:szCs w:val="20"/>
+      <w:lang w:bidi="ar-SA"/>
+      <w14:ligatures w14:val="standardContextual"/>
+    </w:rPr>
+  </w:style>
+  <w:style w:type="paragraph" w:styleId="CommentSubject">
+    <w:name w:val="annotation subject"/>
+    <w:basedOn w:val="CommentText"/>
+    <w:next w:val="CommentText"/>
+    <w:link w:val="CommentSubjectChar"/>
+    <w:uiPriority w:val="99"/>
+    <w:semiHidden/>
+    <w:unhideWhenUsed/>
+    <w:rsid w:val="00A31F20"/>
+    <w:rPr>
+      <w:b/>
+      <w:bCs/>
+    </w:rPr>
+  </w:style>
+  <w:style w:type="character" w:customStyle="1" w:styleId="CommentSubjectChar">
+    <w:name w:val="Comment Subject Char"/>
+    <w:basedOn w:val="CommentTextChar"/>
+    <w:link w:val="CommentSubject"/>
+    <w:uiPriority w:val="99"/>
+    <w:semiHidden/>
+    <w:rsid w:val="00A31F20"/>
+    <w:rPr>
+      <w:b/>
+      <w:bCs/>
+      <w:kern w:val="2"/>
+      <w:sz w:val="20"/>
+      <w:szCs w:val="20"/>
+      <w:lang w:bidi="ar-SA"/>
+      <w14:ligatures w14:val="standardContextual"/>
+    </w:rPr>
+  </w:style>
+  <w:style w:type="paragraph" w:styleId="BalloonText">
+    <w:name w:val="Balloon Text"/>
+    <w:basedOn w:val="Normal"/>
+    <w:link w:val="BalloonTextChar"/>
+    <w:uiPriority w:val="99"/>
+    <w:semiHidden/>
+    <w:unhideWhenUsed/>
+    <w:rsid w:val="00A31F20"/>
+    <w:pPr>
+      <w:spacing w:after="0" w:line="240" w:lineRule="auto"/>
+    </w:pPr>
+    <w:rPr>
+      <w:rFonts w:ascii="Tahoma" w:hAnsi="Tahoma" w:cs="Tahoma"/>
+      <w:sz w:val="16"/>
+      <w:szCs w:val="16"/>
+    </w:rPr>
+  </w:style>
+  <w:style w:type="character" w:customStyle="1" w:styleId="BalloonTextChar">
+    <w:name w:val="Balloon Text Char"/>
+    <w:basedOn w:val="DefaultParagraphFont"/>
+    <w:link w:val="BalloonText"/>
+    <w:uiPriority w:val="99"/>
+    <w:semiHidden/>
+    <w:rsid w:val="00A31F20"/>
+    <w:rPr>
+      <w:rFonts w:ascii="Tahoma" w:hAnsi="Tahoma" w:cs="Tahoma"/>
+      <w:kern w:val="2"/>
+      <w:sz w:val="16"/>
+      <w:szCs w:val="16"/>
+      <w:lang w:bidi="ar-SA"/>
+      <w14:ligatures w14:val="standardContextual"/>
+    </w:rPr>
+  </w:style>
 </w:styles>
 </file>
 
@@ -2808,6 +4672,113 @@
     <w:uiPriority w:val="99"/>
     <w:rsid w:val="002C1053"/>
   </w:style>
+  <w:style w:type="character" w:styleId="CommentReference">
+    <w:name w:val="annotation reference"/>
+    <w:basedOn w:val="DefaultParagraphFont"/>
+    <w:uiPriority w:val="99"/>
+    <w:semiHidden/>
+    <w:unhideWhenUsed/>
+    <w:rsid w:val="00A31F20"/>
+    <w:rPr>
+      <w:sz w:val="16"/>
+      <w:szCs w:val="16"/>
+    </w:rPr>
+  </w:style>
+  <w:style w:type="paragraph" w:styleId="CommentText">
+    <w:name w:val="annotation text"/>
+    <w:basedOn w:val="Normal"/>
+    <w:link w:val="CommentTextChar"/>
+    <w:uiPriority w:val="99"/>
+    <w:semiHidden/>
+    <w:unhideWhenUsed/>
+    <w:rsid w:val="00A31F20"/>
+    <w:pPr>
+      <w:spacing w:line="240" w:lineRule="auto"/>
+    </w:pPr>
+    <w:rPr>
+      <w:sz w:val="20"/>
+      <w:szCs w:val="20"/>
+    </w:rPr>
+  </w:style>
+  <w:style w:type="character" w:customStyle="1" w:styleId="CommentTextChar">
+    <w:name w:val="Comment Text Char"/>
+    <w:basedOn w:val="DefaultParagraphFont"/>
+    <w:link w:val="CommentText"/>
+    <w:uiPriority w:val="99"/>
+    <w:semiHidden/>
+    <w:rsid w:val="00A31F20"/>
+    <w:rPr>
+      <w:kern w:val="2"/>
+      <w:sz w:val="20"/>
+      <w:szCs w:val="20"/>
+      <w:lang w:bidi="ar-SA"/>
+      <w14:ligatures w14:val="standardContextual"/>
+    </w:rPr>
+  </w:style>
+  <w:style w:type="paragraph" w:styleId="CommentSubject">
+    <w:name w:val="annotation subject"/>
+    <w:basedOn w:val="CommentText"/>
+    <w:next w:val="CommentText"/>
+    <w:link w:val="CommentSubjectChar"/>
+    <w:uiPriority w:val="99"/>
+    <w:semiHidden/>
+    <w:unhideWhenUsed/>
+    <w:rsid w:val="00A31F20"/>
+    <w:rPr>
+      <w:b/>
+      <w:bCs/>
+    </w:rPr>
+  </w:style>
+  <w:style w:type="character" w:customStyle="1" w:styleId="CommentSubjectChar">
+    <w:name w:val="Comment Subject Char"/>
+    <w:basedOn w:val="CommentTextChar"/>
+    <w:link w:val="CommentSubject"/>
+    <w:uiPriority w:val="99"/>
+    <w:semiHidden/>
+    <w:rsid w:val="00A31F20"/>
+    <w:rPr>
+      <w:b/>
+      <w:bCs/>
+      <w:kern w:val="2"/>
+      <w:sz w:val="20"/>
+      <w:szCs w:val="20"/>
+      <w:lang w:bidi="ar-SA"/>
+      <w14:ligatures w14:val="standardContextual"/>
+    </w:rPr>
+  </w:style>
+  <w:style w:type="paragraph" w:styleId="BalloonText">
+    <w:name w:val="Balloon Text"/>
+    <w:basedOn w:val="Normal"/>
+    <w:link w:val="BalloonTextChar"/>
+    <w:uiPriority w:val="99"/>
+    <w:semiHidden/>
+    <w:unhideWhenUsed/>
+    <w:rsid w:val="00A31F20"/>
+    <w:pPr>
+      <w:spacing w:after="0" w:line="240" w:lineRule="auto"/>
+    </w:pPr>
+    <w:rPr>
+      <w:rFonts w:ascii="Tahoma" w:hAnsi="Tahoma" w:cs="Tahoma"/>
+      <w:sz w:val="16"/>
+      <w:szCs w:val="16"/>
+    </w:rPr>
+  </w:style>
+  <w:style w:type="character" w:customStyle="1" w:styleId="BalloonTextChar">
+    <w:name w:val="Balloon Text Char"/>
+    <w:basedOn w:val="DefaultParagraphFont"/>
+    <w:link w:val="BalloonText"/>
+    <w:uiPriority w:val="99"/>
+    <w:semiHidden/>
+    <w:rsid w:val="00A31F20"/>
+    <w:rPr>
+      <w:rFonts w:ascii="Tahoma" w:hAnsi="Tahoma" w:cs="Tahoma"/>
+      <w:kern w:val="2"/>
+      <w:sz w:val="16"/>
+      <w:szCs w:val="16"/>
+      <w:lang w:bidi="ar-SA"/>
+      <w14:ligatures w14:val="standardContextual"/>
+    </w:rPr>
+  </w:style>
 </w:styles>
 </file>
 
@@ -3101,7 +5072,7 @@
 </file>
 
 <file path=customXml/itemProps1.xml><?xml version="1.0" encoding="utf-8"?>
-<ds:datastoreItem xmlns:ds="http://schemas.openxmlformats.org/officeDocument/2006/customXml" ds:itemID="{F2340543-324D-46D5-90D4-4F2D0325FF84}">
+<ds:datastoreItem xmlns:ds="http://schemas.openxmlformats.org/officeDocument/2006/customXml" ds:itemID="{618C24AE-D31A-46CE-A8E9-9C6356DF97D6}">
   <ds:schemaRefs>
     <ds:schemaRef ds:uri="http://schemas.openxmlformats.org/officeDocument/2006/bibliography"/>
   </ds:schemaRefs>

</xml_diff>

<commit_message>
update on word and folder(what  we do)
</commit_message>
<xml_diff>
--- a/Combodia_Exceed_Worldwide/plan.docx
+++ b/Combodia_Exceed_Worldwide/plan.docx
@@ -1731,10 +1731,7 @@
     </w:tbl>
     <w:p/>
     <w:p/>
-    <w:p>
-      <w:bookmarkStart w:id="0" w:name="_GoBack"/>
-      <w:bookmarkEnd w:id="0"/>
-    </w:p>
+    <w:p/>
     <w:p/>
     <w:tbl>
       <w:tblPr>
@@ -2752,7 +2749,12 @@
               <w:cnfStyle w:val="000000100000" w:firstRow="0" w:lastRow="0" w:firstColumn="0" w:lastColumn="0" w:oddVBand="0" w:evenVBand="0" w:oddHBand="1" w:evenHBand="0" w:firstRowFirstColumn="0" w:firstRowLastColumn="0" w:lastRowFirstColumn="0" w:lastRowLastColumn="0"/>
             </w:pPr>
             <w:r>
-              <w:t>Projects</w:t>
+              <w:t>p</w:t>
+            </w:r>
+            <w:bookmarkStart w:id="0" w:name="_GoBack"/>
+            <w:bookmarkEnd w:id="0"/>
+            <w:r>
+              <w:t>rojects</w:t>
             </w:r>
             <w:r>
               <w:t>_</w:t>
@@ -3029,13 +3031,20 @@
                 <w:b w:val="0"/>
                 <w:bCs w:val="0"/>
               </w:rPr>
-              <w:t>our history</w:t>
+              <w:t>our_</w:t>
             </w:r>
             <w:r>
               <w:rPr>
                 <w:b w:val="0"/>
                 <w:bCs w:val="0"/>
               </w:rPr>
+              <w:t>history</w:t>
+            </w:r>
+            <w:r>
+              <w:rPr>
+                <w:b w:val="0"/>
+                <w:bCs w:val="0"/>
+              </w:rPr>
               <w:t>.html</w:t>
             </w:r>
           </w:p>
@@ -3180,7 +3189,14 @@
                 <w:b w:val="0"/>
                 <w:bCs w:val="0"/>
               </w:rPr>
-              <w:t>our awards</w:t>
+              <w:t>our_</w:t>
+            </w:r>
+            <w:r>
+              <w:rPr>
+                <w:b w:val="0"/>
+                <w:bCs w:val="0"/>
+              </w:rPr>
+              <w:t>awards</w:t>
             </w:r>
             <w:r>
               <w:rPr>
@@ -5072,7 +5088,7 @@
 </file>
 
 <file path=customXml/itemProps1.xml><?xml version="1.0" encoding="utf-8"?>
-<ds:datastoreItem xmlns:ds="http://schemas.openxmlformats.org/officeDocument/2006/customXml" ds:itemID="{618C24AE-D31A-46CE-A8E9-9C6356DF97D6}">
+<ds:datastoreItem xmlns:ds="http://schemas.openxmlformats.org/officeDocument/2006/customXml" ds:itemID="{39086959-62DC-4199-8BC2-5215772167C7}">
   <ds:schemaRefs>
     <ds:schemaRef ds:uri="http://schemas.openxmlformats.org/officeDocument/2006/bibliography"/>
   </ds:schemaRefs>

</xml_diff>